<commit_message>
Changed links and search function
Added a message if no search results are found and also fixed a link
coloring issue
</commit_message>
<xml_diff>
--- a/Adaptive Map/bin/documentation/developer_guide.docx
+++ b/Adaptive Map/bin/documentation/developer_guide.docx
@@ -111,7 +111,7 @@
     </w:p>
     <w:p>
       <w:pPr>
-        <w:pStyle w:val="style46"/>
+        <w:pStyle w:val="style54"/>
         <w:spacing w:after="120" w:before="0"/>
         <w:jc w:val="center"/>
       </w:pPr>
@@ -126,7 +126,7 @@
     </w:p>
     <w:p>
       <w:pPr>
-        <w:pStyle w:val="style38"/>
+        <w:pStyle w:val="style46"/>
         <w:pageBreakBefore/>
       </w:pPr>
       <w:r>
@@ -136,7 +136,23 @@
     </w:p>
     <w:p>
       <w:pPr>
-        <w:pStyle w:val="style43"/>
+        <w:pStyle w:val="style51"/>
+      </w:pPr>
+      <w:r>
+        <w:rPr/>
+      </w:r>
+    </w:p>
+    <w:p>
+      <w:pPr>
+        <w:pStyle w:val="style51"/>
+      </w:pPr>
+      <w:r>
+        <w:rPr/>
+      </w:r>
+    </w:p>
+    <w:p>
+      <w:pPr>
+        <w:pStyle w:val="style51"/>
       </w:pPr>
       <w:r>
         <w:rPr/>
@@ -153,7 +169,7 @@
           <w:formProt w:val="false"/>
           <w:titlePg/>
           <w:textDirection w:val="lrTb"/>
-          <w:docGrid w:charSpace="8192" w:linePitch="360" w:type="default"/>
+          <w:docGrid w:charSpace="16384" w:linePitch="360" w:type="default"/>
         </w:sectPr>
       </w:pPr>
     </w:p>
@@ -175,13 +191,13 @@
           <w:pgMar w:bottom="1440" w:footer="720" w:gutter="0" w:header="0" w:left="1440" w:right="1440" w:top="1440"/>
           <w:formProt w:val="false"/>
           <w:textDirection w:val="lrTb"/>
-          <w:docGrid w:charSpace="8192" w:linePitch="360" w:type="default"/>
+          <w:docGrid w:charSpace="16384" w:linePitch="360" w:type="default"/>
         </w:sectPr>
       </w:pPr>
     </w:p>
     <w:p>
       <w:pPr>
-        <w:pStyle w:val="style40"/>
+        <w:pStyle w:val="style48"/>
         <w:tabs>
           <w:tab w:leader="dot" w:pos="9360" w:val="right"/>
         </w:tabs>
@@ -198,17 +214,17 @@
         </w:r>
         <w:r>
           <w:rPr>
-            <w:rStyle w:val="style31"/>
+            <w:rStyle w:val="style39"/>
           </w:rPr>
           <w:t>I.Background</w:t>
           <w:tab/>
-          <w:t>4</w:t>
+          <w:t>3</w:t>
         </w:r>
       </w:hyperlink>
     </w:p>
     <w:p>
       <w:pPr>
-        <w:pStyle w:val="style39"/>
+        <w:pStyle w:val="style47"/>
         <w:tabs>
           <w:tab w:leader="dot" w:pos="9580" w:val="right"/>
         </w:tabs>
@@ -216,17 +232,17 @@
       <w:hyperlink w:anchor="__RefHeading__998_1238377174">
         <w:r>
           <w:rPr>
-            <w:rStyle w:val="style31"/>
+            <w:rStyle w:val="style39"/>
           </w:rPr>
           <w:t>ZVTM</w:t>
           <w:tab/>
-          <w:t>4</w:t>
+          <w:t>3</w:t>
         </w:r>
       </w:hyperlink>
     </w:p>
     <w:p>
       <w:pPr>
-        <w:pStyle w:val="style39"/>
+        <w:pStyle w:val="style47"/>
         <w:tabs>
           <w:tab w:leader="dot" w:pos="9580" w:val="right"/>
         </w:tabs>
@@ -234,17 +250,17 @@
       <w:hyperlink w:anchor="__RefHeading__1000_1238377174">
         <w:r>
           <w:rPr>
-            <w:rStyle w:val="style31"/>
+            <w:rStyle w:val="style39"/>
           </w:rPr>
           <w:t>Content</w:t>
           <w:tab/>
-          <w:t>4</w:t>
+          <w:t>3</w:t>
         </w:r>
       </w:hyperlink>
     </w:p>
     <w:p>
       <w:pPr>
-        <w:pStyle w:val="style40"/>
+        <w:pStyle w:val="style48"/>
         <w:tabs>
           <w:tab w:leader="dot" w:pos="9360" w:val="right"/>
         </w:tabs>
@@ -252,7 +268,7 @@
       <w:hyperlink w:anchor="__RefHeading__1002_1238377174">
         <w:r>
           <w:rPr>
-            <w:rStyle w:val="style31"/>
+            <w:rStyle w:val="style39"/>
           </w:rPr>
           <w:t>II.Basic Class Layout</w:t>
           <w:tab/>
@@ -262,7 +278,7 @@
     </w:p>
     <w:p>
       <w:pPr>
-        <w:pStyle w:val="style40"/>
+        <w:pStyle w:val="style48"/>
         <w:tabs>
           <w:tab w:leader="dot" w:pos="9360" w:val="right"/>
         </w:tabs>
@@ -270,7 +286,7 @@
       <w:hyperlink w:anchor="__RefHeading__1004_1238377174">
         <w:r>
           <w:rPr>
-            <w:rStyle w:val="style31"/>
+            <w:rStyle w:val="style39"/>
           </w:rPr>
           <w:t>III.Other Useful Information</w:t>
           <w:tab/>
@@ -280,7 +296,7 @@
     </w:p>
     <w:p>
       <w:pPr>
-        <w:pStyle w:val="style39"/>
+        <w:pStyle w:val="style47"/>
         <w:tabs>
           <w:tab w:leader="dot" w:pos="9580" w:val="right"/>
         </w:tabs>
@@ -288,7 +304,7 @@
       <w:hyperlink w:anchor="__RefHeading__1006_1238377174">
         <w:r>
           <w:rPr>
-            <w:rStyle w:val="style31"/>
+            <w:rStyle w:val="style39"/>
           </w:rPr>
           <w:t>Node Focus Algorithm</w:t>
           <w:tab/>
@@ -298,7 +314,7 @@
     </w:p>
     <w:p>
       <w:pPr>
-        <w:pStyle w:val="style39"/>
+        <w:pStyle w:val="style47"/>
         <w:tabs>
           <w:tab w:leader="dot" w:pos="9580" w:val="right"/>
         </w:tabs>
@@ -306,45 +322,9 @@
       <w:hyperlink w:anchor="__RefHeading__1008_1238377174">
         <w:r>
           <w:rPr>
-            <w:rStyle w:val="style31"/>
+            <w:rStyle w:val="style39"/>
           </w:rPr>
           <w:t>Realigning Node Information</w:t>
-          <w:tab/>
-          <w:t>4</w:t>
-        </w:r>
-      </w:hyperlink>
-    </w:p>
-    <w:p>
-      <w:pPr>
-        <w:pStyle w:val="style39"/>
-        <w:tabs>
-          <w:tab w:leader="dot" w:pos="9580" w:val="right"/>
-        </w:tabs>
-      </w:pPr>
-      <w:hyperlink w:anchor="__RefHeading__1010_1238377174">
-        <w:r>
-          <w:rPr>
-            <w:rStyle w:val="style31"/>
-          </w:rPr>
-          <w:t>Drawing Node Title and Description Text</w:t>
-          <w:tab/>
-          <w:t>4</w:t>
-        </w:r>
-      </w:hyperlink>
-    </w:p>
-    <w:p>
-      <w:pPr>
-        <w:pStyle w:val="style39"/>
-        <w:tabs>
-          <w:tab w:leader="dot" w:pos="9580" w:val="right"/>
-        </w:tabs>
-      </w:pPr>
-      <w:hyperlink w:anchor="__RefHeading__1012_1238377174">
-        <w:r>
-          <w:rPr>
-            <w:rStyle w:val="style31"/>
-          </w:rPr>
-          <w:t>Navigating to Web Pages ( Chapter level view, specifically)</w:t>
           <w:tab/>
           <w:t>5</w:t>
         </w:r>
@@ -352,17 +332,17 @@
     </w:p>
     <w:p>
       <w:pPr>
-        <w:pStyle w:val="style39"/>
+        <w:pStyle w:val="style47"/>
         <w:tabs>
           <w:tab w:leader="dot" w:pos="9580" w:val="right"/>
         </w:tabs>
       </w:pPr>
-      <w:hyperlink w:anchor="__RefHeading__1080_1238377174">
+      <w:hyperlink w:anchor="__RefHeading__1010_1238377174">
         <w:r>
           <w:rPr>
-            <w:rStyle w:val="style31"/>
+            <w:rStyle w:val="style39"/>
           </w:rPr>
-          <w:t>Subnodes</w:t>
+          <w:t>Drawing Node Title and Description Text</w:t>
           <w:tab/>
           <w:t>5</w:t>
         </w:r>
@@ -370,7 +350,43 @@
     </w:p>
     <w:p>
       <w:pPr>
-        <w:pStyle w:val="style39"/>
+        <w:pStyle w:val="style47"/>
+        <w:tabs>
+          <w:tab w:leader="dot" w:pos="9580" w:val="right"/>
+        </w:tabs>
+      </w:pPr>
+      <w:hyperlink w:anchor="__RefHeading__1012_1238377174">
+        <w:r>
+          <w:rPr>
+            <w:rStyle w:val="style39"/>
+          </w:rPr>
+          <w:t>Navigating to Web Pages ( Chapter level view, specifically)</w:t>
+          <w:tab/>
+          <w:t>6</w:t>
+        </w:r>
+      </w:hyperlink>
+    </w:p>
+    <w:p>
+      <w:pPr>
+        <w:pStyle w:val="style47"/>
+        <w:tabs>
+          <w:tab w:leader="dot" w:pos="9580" w:val="right"/>
+        </w:tabs>
+      </w:pPr>
+      <w:hyperlink w:anchor="__RefHeading__1080_1238377174">
+        <w:r>
+          <w:rPr>
+            <w:rStyle w:val="style39"/>
+          </w:rPr>
+          <w:t>Multinodes</w:t>
+          <w:tab/>
+          <w:t>6</w:t>
+        </w:r>
+      </w:hyperlink>
+    </w:p>
+    <w:p>
+      <w:pPr>
+        <w:pStyle w:val="style47"/>
         <w:tabs>
           <w:tab w:leader="dot" w:pos="9580" w:val="right"/>
         </w:tabs>
@@ -378,17 +394,17 @@
       <w:hyperlink w:anchor="__RefHeading__1060_1238377174">
         <w:r>
           <w:rPr>
-            <w:rStyle w:val="style31"/>
+            <w:rStyle w:val="style39"/>
           </w:rPr>
           <w:t>Generating GraphViz data</w:t>
           <w:tab/>
-          <w:t>5</w:t>
+          <w:t>6</w:t>
         </w:r>
       </w:hyperlink>
     </w:p>
     <w:p>
       <w:pPr>
-        <w:pStyle w:val="style39"/>
+        <w:pStyle w:val="style47"/>
         <w:tabs>
           <w:tab w:leader="dot" w:pos="9580" w:val="right"/>
         </w:tabs>
@@ -396,7 +412,7 @@
       <w:hyperlink w:anchor="__RefHeading__1062_1238377174">
         <w:r>
           <w:rPr>
-            <w:rStyle w:val="style31"/>
+            <w:rStyle w:val="style39"/>
           </w:rPr>
           <w:t>HTML Code to prevent browser window scrolling when zooming</w:t>
           <w:tab/>
@@ -406,7 +422,25 @@
     </w:p>
     <w:p>
       <w:pPr>
-        <w:pStyle w:val="style40"/>
+        <w:pStyle w:val="style47"/>
+        <w:tabs>
+          <w:tab w:leader="dot" w:pos="9580" w:val="right"/>
+        </w:tabs>
+      </w:pPr>
+      <w:hyperlink w:anchor="__RefHeading__701_1088245608">
+        <w:r>
+          <w:rPr>
+            <w:rStyle w:val="style39"/>
+          </w:rPr>
+          <w:t>Problems with applet refresh</w:t>
+          <w:tab/>
+          <w:t>7</w:t>
+        </w:r>
+      </w:hyperlink>
+    </w:p>
+    <w:p>
+      <w:pPr>
+        <w:pStyle w:val="style48"/>
         <w:tabs>
           <w:tab w:leader="dot" w:pos="9360" w:val="right"/>
         </w:tabs>
@@ -414,17 +448,17 @@
       <w:hyperlink w:anchor="__RefHeading__1014_1238377174">
         <w:r>
           <w:rPr>
-            <w:rStyle w:val="style31"/>
+            <w:rStyle w:val="style39"/>
           </w:rPr>
           <w:t>IV.Uploading the Applet and Server Setup</w:t>
           <w:tab/>
-          <w:t>6</w:t>
+          <w:t>7</w:t>
         </w:r>
       </w:hyperlink>
     </w:p>
     <w:p>
       <w:pPr>
-        <w:pStyle w:val="style39"/>
+        <w:pStyle w:val="style47"/>
         <w:tabs>
           <w:tab w:leader="dot" w:pos="9580" w:val="right"/>
         </w:tabs>
@@ -432,17 +466,17 @@
       <w:hyperlink w:anchor="__RefHeading__1064_1238377174">
         <w:r>
           <w:rPr>
-            <w:rStyle w:val="style31"/>
+            <w:rStyle w:val="style39"/>
           </w:rPr>
           <w:t>First-Time server Setup</w:t>
           <w:tab/>
-          <w:t>6</w:t>
+          <w:t>7</w:t>
         </w:r>
       </w:hyperlink>
     </w:p>
     <w:p>
       <w:pPr>
-        <w:pStyle w:val="style40"/>
+        <w:pStyle w:val="style48"/>
         <w:tabs>
           <w:tab w:leader="dot" w:pos="9360" w:val="right"/>
         </w:tabs>
@@ -450,11 +484,11 @@
       <w:hyperlink w:anchor="__RefHeading__1016_1238377174">
         <w:r>
           <w:rPr>
-            <w:rStyle w:val="style31"/>
+            <w:rStyle w:val="style39"/>
           </w:rPr>
           <w:t>V.Changes</w:t>
           <w:tab/>
-          <w:t>8</w:t>
+          <w:t>9</w:t>
         </w:r>
         <w:r>
           <w:fldChar w:fldCharType="end"/>
@@ -469,293 +503,18 @@
           <w:pgMar w:bottom="1440" w:footer="720" w:gutter="0" w:header="0" w:left="1440" w:right="1440" w:top="1440"/>
           <w:formProt/>
           <w:textDirection w:val="lrTb"/>
-          <w:docGrid w:charSpace="8192" w:linePitch="360" w:type="default"/>
+          <w:docGrid w:charSpace="16384" w:linePitch="360" w:type="default"/>
         </w:sectPr>
       </w:pPr>
     </w:p>
     <w:p>
       <w:pPr>
-        <w:pStyle w:val="style39"/>
-        <w:tabs>
-          <w:tab w:leader="dot" w:pos="9800" w:val="right"/>
-          <w:tab w:leader="dot" w:pos="10129" w:val="right"/>
-        </w:tabs>
-      </w:pPr>
-      <w:hyperlink w:anchor="__RefHeading__996_1238377174">
-        <w:r>
-          <w:rPr>
-            <w:rStyle w:val="style31"/>
-            <w:rStyle w:val="style18"/>
-          </w:rPr>
-          <w:t>ZVTM</w:t>
-          <w:tab/>
-          <w:t>3</w:t>
-        </w:r>
-      </w:hyperlink>
-    </w:p>
-    <w:p>
-      <w:pPr>
-        <w:pStyle w:val="style39"/>
-        <w:tabs>
-          <w:tab w:leader="dot" w:pos="9800" w:val="right"/>
-          <w:tab w:leader="dot" w:pos="10129" w:val="right"/>
-        </w:tabs>
-      </w:pPr>
-      <w:hyperlink w:anchor="__RefHeading__996_1238377174">
-        <w:r>
-          <w:rPr>
-            <w:rStyle w:val="style31"/>
-            <w:rStyle w:val="style18"/>
-          </w:rPr>
-          <w:t>Content</w:t>
-          <w:tab/>
-          <w:t>3</w:t>
-        </w:r>
-      </w:hyperlink>
-    </w:p>
-    <w:p>
-      <w:pPr>
-        <w:pStyle w:val="style40"/>
-        <w:tabs>
-          <w:tab w:leader="dot" w:pos="9360" w:val="right"/>
-          <w:tab w:leader="dot" w:pos="9972" w:val="right"/>
-        </w:tabs>
-      </w:pPr>
-      <w:hyperlink w:anchor="__RefHeading__996_1238377174">
-        <w:r>
-          <w:rPr>
-            <w:rStyle w:val="style31"/>
-            <w:rStyle w:val="style18"/>
-          </w:rPr>
-          <w:t>II.Basic Class Layout</w:t>
-          <w:tab/>
-          <w:t>4</w:t>
-        </w:r>
-      </w:hyperlink>
-    </w:p>
-    <w:p>
-      <w:pPr>
-        <w:pStyle w:val="style40"/>
-        <w:tabs>
-          <w:tab w:leader="dot" w:pos="9360" w:val="right"/>
-          <w:tab w:leader="dot" w:pos="9972" w:val="right"/>
-        </w:tabs>
-      </w:pPr>
-      <w:hyperlink w:anchor="__RefHeading__996_1238377174">
-        <w:r>
-          <w:rPr>
-            <w:rStyle w:val="style31"/>
-            <w:rStyle w:val="style18"/>
-          </w:rPr>
-          <w:t>III.Other Useful Information</w:t>
-          <w:tab/>
-          <w:t>4</w:t>
-        </w:r>
-      </w:hyperlink>
-    </w:p>
-    <w:p>
-      <w:pPr>
-        <w:pStyle w:val="style39"/>
-        <w:tabs>
-          <w:tab w:leader="dot" w:pos="9800" w:val="right"/>
-          <w:tab w:leader="dot" w:pos="10129" w:val="right"/>
-        </w:tabs>
-      </w:pPr>
-      <w:hyperlink w:anchor="__RefHeading__996_1238377174">
-        <w:r>
-          <w:rPr>
-            <w:rStyle w:val="style31"/>
-            <w:rStyle w:val="style18"/>
-          </w:rPr>
-          <w:t>Node Focus Algorithm</w:t>
-          <w:tab/>
-          <w:t>4</w:t>
-        </w:r>
-      </w:hyperlink>
-    </w:p>
-    <w:p>
-      <w:pPr>
-        <w:pStyle w:val="style39"/>
-        <w:tabs>
-          <w:tab w:leader="dot" w:pos="9800" w:val="right"/>
-          <w:tab w:leader="dot" w:pos="10129" w:val="right"/>
-        </w:tabs>
-      </w:pPr>
-      <w:hyperlink w:anchor="__RefHeading__996_1238377174">
-        <w:r>
-          <w:rPr>
-            <w:rStyle w:val="style31"/>
-            <w:rStyle w:val="style18"/>
-          </w:rPr>
-          <w:t>Realigning Node Information</w:t>
-          <w:tab/>
-          <w:t>5</w:t>
-        </w:r>
-      </w:hyperlink>
-    </w:p>
-    <w:p>
-      <w:pPr>
-        <w:pStyle w:val="style39"/>
-        <w:tabs>
-          <w:tab w:leader="dot" w:pos="9800" w:val="right"/>
-          <w:tab w:leader="dot" w:pos="10129" w:val="right"/>
-        </w:tabs>
-      </w:pPr>
-      <w:hyperlink w:anchor="__RefHeading__996_1238377174">
-        <w:r>
-          <w:rPr>
-            <w:rStyle w:val="style31"/>
-            <w:rStyle w:val="style18"/>
-          </w:rPr>
-          <w:t>Drawing Node Title and Description Text</w:t>
-          <w:tab/>
-          <w:t>5</w:t>
-        </w:r>
-      </w:hyperlink>
-    </w:p>
-    <w:p>
-      <w:pPr>
-        <w:pStyle w:val="style39"/>
-        <w:tabs>
-          <w:tab w:leader="dot" w:pos="9800" w:val="right"/>
-          <w:tab w:leader="dot" w:pos="10129" w:val="right"/>
-        </w:tabs>
-      </w:pPr>
-      <w:hyperlink w:anchor="__RefHeading__996_1238377174">
-        <w:r>
-          <w:rPr>
-            <w:rStyle w:val="style31"/>
-            <w:rStyle w:val="style18"/>
-          </w:rPr>
-          <w:t>Navigating to Web Pages ( Chapter level view, specifically)</w:t>
-          <w:tab/>
-          <w:t>6</w:t>
-        </w:r>
-      </w:hyperlink>
-    </w:p>
-    <w:p>
-      <w:pPr>
-        <w:pStyle w:val="style39"/>
-        <w:tabs>
-          <w:tab w:leader="dot" w:pos="9800" w:val="right"/>
-          <w:tab w:leader="dot" w:pos="10129" w:val="right"/>
-        </w:tabs>
-      </w:pPr>
-      <w:hyperlink w:anchor="__RefHeading__996_1238377174">
-        <w:r>
-          <w:rPr>
-            <w:rStyle w:val="style31"/>
-            <w:rStyle w:val="style18"/>
-          </w:rPr>
-          <w:t>Subnodes</w:t>
-          <w:tab/>
-          <w:t>6</w:t>
-        </w:r>
-      </w:hyperlink>
-    </w:p>
-    <w:p>
-      <w:pPr>
-        <w:pStyle w:val="style39"/>
-        <w:tabs>
-          <w:tab w:leader="dot" w:pos="9800" w:val="right"/>
-          <w:tab w:leader="dot" w:pos="10129" w:val="right"/>
-        </w:tabs>
-      </w:pPr>
-      <w:hyperlink w:anchor="__RefHeading__996_1238377174">
-        <w:r>
-          <w:rPr>
-            <w:rStyle w:val="style31"/>
-            <w:rStyle w:val="style18"/>
-          </w:rPr>
-          <w:t>Generating GraphViz data</w:t>
-          <w:tab/>
-          <w:t>6</w:t>
-        </w:r>
-      </w:hyperlink>
-    </w:p>
-    <w:p>
-      <w:pPr>
-        <w:pStyle w:val="style39"/>
-        <w:tabs>
-          <w:tab w:leader="dot" w:pos="9800" w:val="right"/>
-          <w:tab w:leader="dot" w:pos="10129" w:val="right"/>
-        </w:tabs>
-      </w:pPr>
-      <w:hyperlink w:anchor="__RefHeading__996_1238377174">
-        <w:r>
-          <w:rPr>
-            <w:rStyle w:val="style31"/>
-            <w:rStyle w:val="style18"/>
-          </w:rPr>
-          <w:t>HTML Code to prevent browser window scrolling when zooming</w:t>
-          <w:tab/>
-          <w:t>6</w:t>
-        </w:r>
-      </w:hyperlink>
-    </w:p>
-    <w:p>
-      <w:pPr>
-        <w:pStyle w:val="style40"/>
-        <w:tabs>
-          <w:tab w:leader="dot" w:pos="9360" w:val="right"/>
-          <w:tab w:leader="dot" w:pos="9972" w:val="right"/>
-        </w:tabs>
-      </w:pPr>
-      <w:hyperlink w:anchor="__RefHeading__996_1238377174">
-        <w:r>
-          <w:rPr>
-            <w:rStyle w:val="style31"/>
-            <w:rStyle w:val="style18"/>
-          </w:rPr>
-          <w:t>IV.Uploading the Applet and Server Setup</w:t>
-          <w:tab/>
-          <w:t>7</w:t>
-        </w:r>
-      </w:hyperlink>
-    </w:p>
-    <w:p>
-      <w:pPr>
-        <w:pStyle w:val="style39"/>
-        <w:tabs>
-          <w:tab w:leader="dot" w:pos="9800" w:val="right"/>
-          <w:tab w:leader="dot" w:pos="10129" w:val="right"/>
-        </w:tabs>
-      </w:pPr>
-      <w:hyperlink w:anchor="__RefHeading__996_1238377174">
-        <w:r>
-          <w:rPr>
-            <w:rStyle w:val="style31"/>
-            <w:rStyle w:val="style18"/>
-          </w:rPr>
-          <w:t>First-Time server Setup</w:t>
-          <w:tab/>
-          <w:t>7</w:t>
-        </w:r>
-      </w:hyperlink>
-    </w:p>
-    <w:p>
-      <w:pPr>
-        <w:pStyle w:val="style40"/>
-        <w:tabs>
-          <w:tab w:leader="dot" w:pos="9360" w:val="right"/>
-          <w:tab w:leader="dot" w:pos="9972" w:val="right"/>
-        </w:tabs>
-      </w:pPr>
-      <w:hyperlink w:anchor="__RefHeading__996_1238377174">
-        <w:r>
-          <w:rPr>
-            <w:rStyle w:val="style31"/>
-            <w:rStyle w:val="style18"/>
-          </w:rPr>
-          <w:t>V.Changes</w:t>
-          <w:tab/>
-          <w:t>8</w:t>
-        </w:r>
-      </w:hyperlink>
-    </w:p>
-    <w:p>
-      <w:pPr>
-        <w:pStyle w:val="style0"/>
+        <w:pStyle w:val="style47"/>
+        <w:tabs>
+          <w:tab w:leader="dot" w:pos="9580" w:val="right"/>
+          <w:tab w:leader="dot" w:pos="10349" w:val="right"/>
+        </w:tabs>
+        <w:ind w:hanging="0" w:left="0" w:right="0"/>
       </w:pPr>
       <w:r>
         <w:rPr/>
@@ -769,7 +528,7 @@
           <w:pgMar w:bottom="1440" w:footer="720" w:gutter="0" w:header="0" w:left="1440" w:right="1440" w:top="1440"/>
           <w:formProt w:val="false"/>
           <w:textDirection w:val="lrTb"/>
-          <w:docGrid w:charSpace="8192" w:linePitch="360" w:type="default"/>
+          <w:docGrid w:charSpace="16384" w:linePitch="360" w:type="default"/>
         </w:sectPr>
       </w:pPr>
     </w:p>
@@ -777,11 +536,9 @@
       <w:pPr>
         <w:pStyle w:val="style0"/>
       </w:pPr>
-      <w:hyperlink w:anchor="_Toc311624971">
-        <w:r>
-          <w:rPr/>
-        </w:r>
-      </w:hyperlink>
+      <w:r>
+        <w:rPr/>
+      </w:r>
     </w:p>
     <w:p>
       <w:pPr>
@@ -802,27 +559,6 @@
     <w:p>
       <w:pPr>
         <w:pStyle w:val="style0"/>
-        <w:tabs>
-          <w:tab w:leader="none" w:pos="720" w:val="left"/>
-          <w:tab w:leader="none" w:pos="5678" w:val="left"/>
-        </w:tabs>
-      </w:pPr>
-      <w:r>
-        <w:rPr/>
-        <w:tab/>
-      </w:r>
-    </w:p>
-    <w:p>
-      <w:pPr>
-        <w:pStyle w:val="style0"/>
-      </w:pPr>
-      <w:r>
-        <w:rPr/>
-      </w:r>
-    </w:p>
-    <w:p>
-      <w:pPr>
-        <w:pStyle w:val="style43"/>
       </w:pPr>
       <w:r>
         <w:rPr/>
@@ -836,7 +572,7 @@
           <w:pgMar w:bottom="1440" w:footer="720" w:gutter="0" w:header="0" w:left="1440" w:right="1440" w:top="1440"/>
           <w:formProt w:val="false"/>
           <w:textDirection w:val="lrTb"/>
-          <w:docGrid w:charSpace="8192" w:linePitch="360" w:type="default"/>
+          <w:docGrid w:charSpace="16384" w:linePitch="360" w:type="default"/>
         </w:sectPr>
       </w:pPr>
     </w:p>
@@ -944,7 +680,7 @@
     </w:p>
     <w:p>
       <w:pPr>
-        <w:pStyle w:val="style44"/>
+        <w:pStyle w:val="style52"/>
         <w:numPr>
           <w:ilvl w:val="0"/>
           <w:numId w:val="3"/>
@@ -957,7 +693,7 @@
     </w:p>
     <w:p>
       <w:pPr>
-        <w:pStyle w:val="style44"/>
+        <w:pStyle w:val="style52"/>
         <w:numPr>
           <w:ilvl w:val="0"/>
           <w:numId w:val="3"/>
@@ -970,7 +706,7 @@
     </w:p>
     <w:p>
       <w:pPr>
-        <w:pStyle w:val="style44"/>
+        <w:pStyle w:val="style52"/>
         <w:numPr>
           <w:ilvl w:val="0"/>
           <w:numId w:val="3"/>
@@ -983,7 +719,7 @@
     </w:p>
     <w:p>
       <w:pPr>
-        <w:pStyle w:val="style44"/>
+        <w:pStyle w:val="style52"/>
         <w:numPr>
           <w:ilvl w:val="0"/>
           <w:numId w:val="3"/>
@@ -1034,13 +770,13 @@
     <w:tbl>
       <w:tblPr>
         <w:jc w:val="left"/>
-        <w:tblInd w:type="dxa" w:w="-216"/>
+        <w:tblInd w:type="dxa" w:w="-432"/>
         <w:tblBorders/>
       </w:tblPr>
       <w:tblGrid>
         <w:gridCol w:w="3348"/>
-        <w:gridCol w:w="2518"/>
-        <w:gridCol w:w="3711"/>
+        <w:gridCol w:w="2515"/>
+        <w:gridCol w:w="3714"/>
       </w:tblGrid>
       <w:tr>
         <w:trPr>
@@ -1060,7 +796,7 @@
           </w:tcPr>
           <w:p>
             <w:pPr>
-              <w:pStyle w:val="style44"/>
+              <w:pStyle w:val="style52"/>
               <w:numPr>
                 <w:ilvl w:val="0"/>
                 <w:numId w:val="6"/>
@@ -1075,7 +811,7 @@
           </w:p>
           <w:p>
             <w:pPr>
-              <w:pStyle w:val="style44"/>
+              <w:pStyle w:val="style52"/>
               <w:numPr>
                 <w:ilvl w:val="1"/>
                 <w:numId w:val="6"/>
@@ -1089,7 +825,7 @@
           </w:p>
           <w:p>
             <w:pPr>
-              <w:pStyle w:val="style44"/>
+              <w:pStyle w:val="style52"/>
               <w:numPr>
                 <w:ilvl w:val="1"/>
                 <w:numId w:val="6"/>
@@ -1103,7 +839,7 @@
           </w:p>
           <w:p>
             <w:pPr>
-              <w:pStyle w:val="style44"/>
+              <w:pStyle w:val="style52"/>
               <w:numPr>
                 <w:ilvl w:val="1"/>
                 <w:numId w:val="6"/>
@@ -1117,7 +853,7 @@
           </w:p>
           <w:p>
             <w:pPr>
-              <w:pStyle w:val="style44"/>
+              <w:pStyle w:val="style52"/>
               <w:numPr>
                 <w:ilvl w:val="0"/>
                 <w:numId w:val="6"/>
@@ -1141,7 +877,7 @@
           </w:p>
           <w:p>
             <w:pPr>
-              <w:pStyle w:val="style44"/>
+              <w:pStyle w:val="style52"/>
               <w:numPr>
                 <w:ilvl w:val="2"/>
                 <w:numId w:val="6"/>
@@ -1155,7 +891,7 @@
           </w:p>
           <w:p>
             <w:pPr>
-              <w:pStyle w:val="style44"/>
+              <w:pStyle w:val="style52"/>
               <w:numPr>
                 <w:ilvl w:val="2"/>
                 <w:numId w:val="6"/>
@@ -1184,7 +920,7 @@
         </w:tc>
         <w:tc>
           <w:tcPr>
-            <w:tcW w:type="dxa" w:w="2518"/>
+            <w:tcW w:type="dxa" w:w="2515"/>
             <w:tcBorders/>
             <w:shd w:fill="FFFFFF" w:val="clear"/>
             <w:tcMar>
@@ -1196,7 +932,7 @@
           </w:tcPr>
           <w:p>
             <w:pPr>
-              <w:pStyle w:val="style44"/>
+              <w:pStyle w:val="style52"/>
               <w:numPr>
                 <w:ilvl w:val="0"/>
                 <w:numId w:val="6"/>
@@ -1211,7 +947,7 @@
           </w:p>
           <w:p>
             <w:pPr>
-              <w:pStyle w:val="style44"/>
+              <w:pStyle w:val="style52"/>
               <w:numPr>
                 <w:ilvl w:val="1"/>
                 <w:numId w:val="6"/>
@@ -1225,7 +961,7 @@
           </w:p>
           <w:p>
             <w:pPr>
-              <w:pStyle w:val="style44"/>
+              <w:pStyle w:val="style52"/>
               <w:numPr>
                 <w:ilvl w:val="1"/>
                 <w:numId w:val="6"/>
@@ -1239,7 +975,7 @@
           </w:p>
           <w:p>
             <w:pPr>
-              <w:pStyle w:val="style44"/>
+              <w:pStyle w:val="style52"/>
               <w:numPr>
                 <w:ilvl w:val="1"/>
                 <w:numId w:val="6"/>
@@ -1255,7 +991,7 @@
         </w:tc>
         <w:tc>
           <w:tcPr>
-            <w:tcW w:type="dxa" w:w="3711"/>
+            <w:tcW w:type="dxa" w:w="3714"/>
             <w:tcBorders/>
             <w:shd w:fill="FFFFFF" w:val="clear"/>
             <w:tcMar>
@@ -1267,7 +1003,7 @@
           </w:tcPr>
           <w:p>
             <w:pPr>
-              <w:pStyle w:val="style44"/>
+              <w:pStyle w:val="style52"/>
               <w:numPr>
                 <w:ilvl w:val="0"/>
                 <w:numId w:val="6"/>
@@ -1282,7 +1018,7 @@
           </w:p>
           <w:p>
             <w:pPr>
-              <w:pStyle w:val="style44"/>
+              <w:pStyle w:val="style52"/>
               <w:numPr>
                 <w:ilvl w:val="1"/>
                 <w:numId w:val="6"/>
@@ -1296,7 +1032,7 @@
           </w:p>
           <w:p>
             <w:pPr>
-              <w:pStyle w:val="style44"/>
+              <w:pStyle w:val="style52"/>
               <w:numPr>
                 <w:ilvl w:val="1"/>
                 <w:numId w:val="6"/>
@@ -1427,7 +1163,7 @@
       </w:pPr>
       <w:r>
         <w:rPr/>
-        <w:t>The drawTheString() method will take the VText protected String text and split it into an array of the words. The AWT drawString() method will be called for each row of words. The number of words in a row is determined by the number of characters in each words, and respects the static variable MAX_CHARS_PER_LINE. This method is also where the textContainerHeight and textContainerWidth are determined based on the longest row and the number of rows.  These variables are also new additions to the original ZVTM code. Note that the minimum node width set in Configuration.java is always respected despite this calculation.</w:t>
+        <w:t>The drawTheString() method will take the VText protected String text and split it into an array of the words. The AWT drawString() method will be called for each row of words. The number of words in a row is determined by the number of characters in each words, and respects the static variable MAX_CHARS_PER_LINE. This method is also where the textContainerHeight and textContainerWidth are determined based on the longest row and the number of rows.  These variables are also new additions to the original ZVTM code. Note that the minimum node width set in Configuration.java is always respected despite this calculation.  For multi-nodes, all node name strings will be placed on their own line.</w:t>
       </w:r>
     </w:p>
     <w:p>
@@ -1443,12 +1179,12 @@
       </w:r>
       <w:r>
         <w:rPr/>
-        <w:t xml:space="preserve"> works as follows:</w:t>
-      </w:r>
-    </w:p>
-    <w:p>
-      <w:pPr>
-        <w:pStyle w:val="style44"/>
+        <w:t xml:space="preserve"> basically works as follows:</w:t>
+      </w:r>
+    </w:p>
+    <w:p>
+      <w:pPr>
+        <w:pStyle w:val="style52"/>
         <w:numPr>
           <w:ilvl w:val="0"/>
           <w:numId w:val="7"/>
@@ -1462,7 +1198,7 @@
     </w:p>
     <w:p>
       <w:pPr>
-        <w:pStyle w:val="style44"/>
+        <w:pStyle w:val="style52"/>
         <w:numPr>
           <w:ilvl w:val="0"/>
           <w:numId w:val="7"/>
@@ -1476,7 +1212,7 @@
     </w:p>
     <w:p>
       <w:pPr>
-        <w:pStyle w:val="style44"/>
+        <w:pStyle w:val="style52"/>
         <w:numPr>
           <w:ilvl w:val="1"/>
           <w:numId w:val="7"/>
@@ -1490,7 +1226,7 @@
     </w:p>
     <w:p>
       <w:pPr>
-        <w:pStyle w:val="style44"/>
+        <w:pStyle w:val="style52"/>
         <w:numPr>
           <w:ilvl w:val="2"/>
           <w:numId w:val="7"/>
@@ -1504,7 +1240,7 @@
     </w:p>
     <w:p>
       <w:pPr>
-        <w:pStyle w:val="style44"/>
+        <w:pStyle w:val="style52"/>
         <w:numPr>
           <w:ilvl w:val="2"/>
           <w:numId w:val="7"/>
@@ -1518,7 +1254,7 @@
     </w:p>
     <w:p>
       <w:pPr>
-        <w:pStyle w:val="style44"/>
+        <w:pStyle w:val="style52"/>
         <w:numPr>
           <w:ilvl w:val="2"/>
           <w:numId w:val="7"/>
@@ -1532,7 +1268,7 @@
     </w:p>
     <w:p>
       <w:pPr>
-        <w:pStyle w:val="style44"/>
+        <w:pStyle w:val="style52"/>
         <w:numPr>
           <w:ilvl w:val="1"/>
           <w:numId w:val="7"/>
@@ -1546,7 +1282,7 @@
     </w:p>
     <w:p>
       <w:pPr>
-        <w:pStyle w:val="style44"/>
+        <w:pStyle w:val="style52"/>
         <w:numPr>
           <w:ilvl w:val="0"/>
           <w:numId w:val="7"/>
@@ -1597,16 +1333,16 @@
       <w:bookmarkEnd w:id="19"/>
       <w:r>
         <w:rPr/>
-        <w:t>Subnodes</w:t>
-      </w:r>
-    </w:p>
-    <w:p>
-      <w:pPr>
-        <w:pStyle w:val="style33"/>
-      </w:pPr>
-      <w:r>
-        <w:rPr/>
-        <w:t>Subnodes are nodes that represent many nodes with the same link type grouped together.  These are created only for nodes not in the current node's chapter, and only if there are 3 or more nodes to group. These nodes are treated as part of a regular node, and code relating to them can be found in Node.java.</w:t>
+        <w:t>Multinodes</w:t>
+      </w:r>
+    </w:p>
+    <w:p>
+      <w:pPr>
+        <w:pStyle w:val="style41"/>
+      </w:pPr>
+      <w:r>
+        <w:rPr/>
+        <w:t>Multinodes are nodes that represent many nodes with the same link type grouped together.  These are created only for nodes not in the current node's chapter, and only if there are 3 or more nodes to group. These nodes are treated as part of a regular node, and code relating to them can be found in Node.java.</w:t>
       </w:r>
     </w:p>
     <w:p>
@@ -1626,7 +1362,7 @@
     </w:p>
     <w:p>
       <w:pPr>
-        <w:pStyle w:val="style33"/>
+        <w:pStyle w:val="style41"/>
       </w:pPr>
       <w:r>
         <w:rPr/>
@@ -1635,7 +1371,7 @@
     </w:p>
     <w:p>
       <w:pPr>
-        <w:pStyle w:val="style33"/>
+        <w:pStyle w:val="style41"/>
         <w:widowControl/>
       </w:pPr>
       <w:r>
@@ -1671,7 +1407,7 @@
     </w:p>
     <w:p>
       <w:pPr>
-        <w:pStyle w:val="style33"/>
+        <w:pStyle w:val="style41"/>
         <w:widowControl/>
       </w:pPr>
       <w:r>
@@ -1724,7 +1460,7 @@
     </w:p>
     <w:p>
       <w:pPr>
-        <w:pStyle w:val="style33"/>
+        <w:pStyle w:val="style41"/>
         <w:widowControl/>
       </w:pPr>
       <w:r>
@@ -1739,7 +1475,7 @@
     </w:p>
     <w:p>
       <w:pPr>
-        <w:pStyle w:val="style33"/>
+        <w:pStyle w:val="style41"/>
         <w:widowControl/>
       </w:pPr>
       <w:r>
@@ -1775,7 +1511,7 @@
     </w:p>
     <w:p>
       <w:pPr>
-        <w:pStyle w:val="style33"/>
+        <w:pStyle w:val="style41"/>
         <w:widowControl/>
       </w:pPr>
       <w:r>
@@ -1841,7 +1577,7 @@
     </w:p>
     <w:p>
       <w:pPr>
-        <w:pStyle w:val="style33"/>
+        <w:pStyle w:val="style41"/>
         <w:widowControl/>
       </w:pPr>
       <w:r>
@@ -1851,7 +1587,7 @@
           <w:sz w:val="22"/>
           <w:szCs w:val="22"/>
         </w:rPr>
-        <w:t>Make sure the temp directory exists, or graphviz will not be able to execute. The generated files are then placed in the content folder on the server.  NOTE: The server is not a 64-bit OS, and the path will have to be changed for the generator to work.</w:t>
+        <w:t>Make sure the temp directory exists, or graphviz will not be able to execute. The generated files are then placed in the content folder on the server.  NOTE: The current server is not a 64-bit OS, and the path will have to be changed for the generator to work.</w:t>
       </w:r>
     </w:p>
     <w:p>
@@ -1871,7 +1607,7 @@
     </w:p>
     <w:p>
       <w:pPr>
-        <w:pStyle w:val="style33"/>
+        <w:pStyle w:val="style41"/>
       </w:pPr>
       <w:r>
         <w:rPr/>
@@ -1881,7 +1617,7 @@
     </w:p>
     <w:p>
       <w:pPr>
-        <w:pStyle w:val="style33"/>
+        <w:pStyle w:val="style41"/>
         <w:jc w:val="left"/>
       </w:pPr>
       <w:r>
@@ -1896,7 +1632,7 @@
     </w:p>
     <w:p>
       <w:pPr>
-        <w:pStyle w:val="style33"/>
+        <w:pStyle w:val="style41"/>
         <w:jc w:val="left"/>
       </w:pPr>
       <w:r>
@@ -1911,7 +1647,7 @@
     </w:p>
     <w:p>
       <w:pPr>
-        <w:pStyle w:val="style33"/>
+        <w:pStyle w:val="style41"/>
         <w:jc w:val="left"/>
       </w:pPr>
       <w:r>
@@ -1926,7 +1662,7 @@
     </w:p>
     <w:p>
       <w:pPr>
-        <w:pStyle w:val="style33"/>
+        <w:pStyle w:val="style41"/>
         <w:jc w:val="left"/>
       </w:pPr>
       <w:r>
@@ -1950,7 +1686,7 @@
     </w:p>
     <w:p>
       <w:pPr>
-        <w:pStyle w:val="style33"/>
+        <w:pStyle w:val="style41"/>
         <w:jc w:val="left"/>
       </w:pPr>
       <w:r>
@@ -1974,7 +1710,7 @@
     </w:p>
     <w:p>
       <w:pPr>
-        <w:pStyle w:val="style33"/>
+        <w:pStyle w:val="style41"/>
         <w:jc w:val="left"/>
       </w:pPr>
       <w:r>
@@ -1998,7 +1734,7 @@
     </w:p>
     <w:p>
       <w:pPr>
-        <w:pStyle w:val="style33"/>
+        <w:pStyle w:val="style41"/>
         <w:jc w:val="left"/>
       </w:pPr>
       <w:r>
@@ -2022,7 +1758,7 @@
     </w:p>
     <w:p>
       <w:pPr>
-        <w:pStyle w:val="style33"/>
+        <w:pStyle w:val="style41"/>
         <w:jc w:val="left"/>
       </w:pPr>
       <w:r>
@@ -2046,7 +1782,7 @@
     </w:p>
     <w:p>
       <w:pPr>
-        <w:pStyle w:val="style33"/>
+        <w:pStyle w:val="style41"/>
         <w:jc w:val="left"/>
       </w:pPr>
       <w:r>
@@ -2070,7 +1806,7 @@
     </w:p>
     <w:p>
       <w:pPr>
-        <w:pStyle w:val="style33"/>
+        <w:pStyle w:val="style41"/>
         <w:jc w:val="left"/>
       </w:pPr>
       <w:r>
@@ -2094,7 +1830,7 @@
     </w:p>
     <w:p>
       <w:pPr>
-        <w:pStyle w:val="style33"/>
+        <w:pStyle w:val="style41"/>
         <w:jc w:val="left"/>
       </w:pPr>
       <w:r>
@@ -2118,7 +1854,7 @@
     </w:p>
     <w:p>
       <w:pPr>
-        <w:pStyle w:val="style33"/>
+        <w:pStyle w:val="style41"/>
         <w:jc w:val="left"/>
       </w:pPr>
       <w:r>
@@ -2133,7 +1869,7 @@
     </w:p>
     <w:p>
       <w:pPr>
-        <w:pStyle w:val="style33"/>
+        <w:pStyle w:val="style41"/>
         <w:jc w:val="left"/>
       </w:pPr>
       <w:r>
@@ -2144,6 +1880,58 @@
           <w:iCs/>
         </w:rPr>
         <w:t>&lt;/script&gt;</w:t>
+      </w:r>
+    </w:p>
+    <w:p>
+      <w:pPr>
+        <w:pStyle w:val="style41"/>
+        <w:jc w:val="left"/>
+      </w:pPr>
+      <w:r>
+        <w:rPr/>
+      </w:r>
+    </w:p>
+    <w:p>
+      <w:pPr>
+        <w:pStyle w:val="style2"/>
+        <w:numPr>
+          <w:ilvl w:val="1"/>
+          <w:numId w:val="1"/>
+        </w:numPr>
+      </w:pPr>
+      <w:bookmarkStart w:id="22" w:name="__RefHeading__701_1088245608"/>
+      <w:bookmarkEnd w:id="22"/>
+      <w:r>
+        <w:rPr>
+          <w:b/>
+          <w:bCs/>
+          <w:i w:val="false"/>
+          <w:iCs w:val="false"/>
+        </w:rPr>
+        <w:t>Problems with applet refresh</w:t>
+      </w:r>
+    </w:p>
+    <w:p>
+      <w:pPr>
+        <w:pStyle w:val="style41"/>
+      </w:pPr>
+      <w:r>
+        <w:rPr>
+          <w:b/>
+          <w:bCs/>
+          <w:i w:val="false"/>
+          <w:iCs w:val="false"/>
+        </w:rPr>
+        <w:tab/>
+      </w:r>
+      <w:r>
+        <w:rPr>
+          <w:b w:val="false"/>
+          <w:bCs w:val="false"/>
+          <w:i w:val="false"/>
+          <w:iCs w:val="false"/>
+        </w:rPr>
+        <w:t>For most systems, the applet seems to break when the page is refreshed, or the user navigates away and back to the applet.  This doesn't happen on a linux system using an open-java browser plugin, and thus must be related to the windows standard java plugin.  The problem is that the ZVTM animation system seems to break, which might be related to the fact that ZVTM initializes the virtual space manager as a static variable.   Static variables are preserved between applet sessions, and it seems when the applet terminates, it must call the virtual space manager's deconstructor, which turns off the animation system.  This is a tough problem to solve, and it might be worth looking into whether using java web start can circumvent this problem.  Currently, the user can fix this problem by clearing their browser cache.</w:t>
       </w:r>
     </w:p>
     <w:p>
@@ -2155,10 +1943,10 @@
         </w:numPr>
         <w:jc w:val="center"/>
       </w:pPr>
-      <w:bookmarkStart w:id="22" w:name="__RefHeading__1014_1238377174"/>
-      <w:bookmarkStart w:id="23" w:name="_Toc311624980"/>
-      <w:bookmarkEnd w:id="22"/>
+      <w:bookmarkStart w:id="23" w:name="__RefHeading__1014_1238377174"/>
+      <w:bookmarkStart w:id="24" w:name="_Toc311624980"/>
       <w:bookmarkEnd w:id="23"/>
+      <w:bookmarkEnd w:id="24"/>
       <w:r>
         <w:rPr/>
         <w:t>Uploading the Applet and Server Setup</w:t>
@@ -2172,8 +1960,8 @@
           <w:numId w:val="2"/>
         </w:numPr>
       </w:pPr>
-      <w:bookmarkStart w:id="24" w:name="__RefHeading__1064_1238377174"/>
-      <w:bookmarkEnd w:id="24"/>
+      <w:bookmarkStart w:id="25" w:name="__RefHeading__1064_1238377174"/>
+      <w:bookmarkEnd w:id="25"/>
       <w:r>
         <w:rPr/>
         <w:t>First-Time server Setup</w:t>
@@ -2181,7 +1969,7 @@
     </w:p>
     <w:p>
       <w:pPr>
-        <w:pStyle w:val="style33"/>
+        <w:pStyle w:val="style41"/>
       </w:pPr>
       <w:r>
         <w:rPr/>
@@ -2191,7 +1979,7 @@
     </w:p>
     <w:p>
       <w:pPr>
-        <w:pStyle w:val="style33"/>
+        <w:pStyle w:val="style41"/>
         <w:numPr>
           <w:ilvl w:val="0"/>
           <w:numId w:val="9"/>
@@ -2204,7 +1992,7 @@
     </w:p>
     <w:p>
       <w:pPr>
-        <w:pStyle w:val="style33"/>
+        <w:pStyle w:val="style41"/>
         <w:numPr>
           <w:ilvl w:val="0"/>
           <w:numId w:val="9"/>
@@ -2212,34 +2000,31 @@
       </w:pPr>
       <w:r>
         <w:rPr/>
-        <w:t>Export Java source files and resources</w:t>
-      </w:r>
-    </w:p>
-    <w:p>
-      <w:pPr>
-        <w:pStyle w:val="style33"/>
-        <w:numPr>
-          <w:ilvl w:val="0"/>
-          <w:numId w:val="9"/>
-        </w:numPr>
-      </w:pPr>
-      <w:r>
-        <w:rPr/>
         <w:t>Compress the contents of the JAR file</w:t>
       </w:r>
     </w:p>
     <w:p>
       <w:pPr>
-        <w:pStyle w:val="style33"/>
-      </w:pPr>
-      <w:r>
-        <w:rPr/>
+        <w:pStyle w:val="style41"/>
+      </w:pPr>
+      <w:r>
+        <w:rPr/>
+        <w:t>IMPORTANT: Before exporting run a clean on the project, to insure the exported file is as small as possible.  Also, make sure to only export the necessary source files, be sure to uncheck the documentation and content folders if they are in your project's src directory.</w:t>
+      </w:r>
+    </w:p>
+    <w:p>
+      <w:pPr>
+        <w:pStyle w:val="style41"/>
+      </w:pPr>
+      <w:r>
+        <w:rPr/>
+        <w:tab/>
         <w:t>To get the custom browser icon to work, you must also copy it to the webapps/ROOT folder.</w:t>
       </w:r>
     </w:p>
     <w:p>
       <w:pPr>
-        <w:pStyle w:val="style33"/>
+        <w:pStyle w:val="style41"/>
       </w:pPr>
       <w:r>
         <w:rPr/>
@@ -2372,8 +2157,8 @@
         </w:numPr>
         <w:jc w:val="center"/>
       </w:pPr>
-      <w:bookmarkStart w:id="25" w:name="__RefHeading__1016_1238377174"/>
-      <w:bookmarkEnd w:id="25"/>
+      <w:bookmarkStart w:id="26" w:name="__RefHeading__1016_1238377174"/>
+      <w:bookmarkEnd w:id="26"/>
       <w:r>
         <w:rPr/>
         <w:t>Changes</w:t>
@@ -2391,12 +2176,2493 @@
           <w:sz w:val="32"/>
           <w:szCs w:val="32"/>
         </w:rPr>
+        <w:t>(Between May 22, 2012 and August 6, 2012)</w:t>
+      </w:r>
+    </w:p>
+    <w:p>
+      <w:pPr>
+        <w:pStyle w:val="style0"/>
+        <w:jc w:val="center"/>
+      </w:pPr>
+      <w:r>
+        <w:rPr>
+          <w:rFonts w:cs="Calibri" w:eastAsia="SimSun"/>
+          <w:b/>
+          <w:bCs w:val="false"/>
+          <w:color w:val="00000A"/>
+          <w:sz w:val="22"/>
+          <w:szCs w:val="22"/>
+          <w:lang w:bidi="ar-SA" w:eastAsia="en-US" w:val="en-US"/>
+        </w:rPr>
+        <w:t>From newest to oldest</w:t>
+      </w:r>
+    </w:p>
+    <w:p>
+      <w:pPr>
+        <w:pStyle w:val="style52"/>
+        <w:widowControl/>
+        <w:tabs>
+          <w:tab w:leader="none" w:pos="1440" w:val="left"/>
+        </w:tabs>
+        <w:suppressAutoHyphens w:val="true"/>
+        <w:spacing w:after="0" w:before="0" w:line="100" w:lineRule="atLeast"/>
+        <w:jc w:val="left"/>
+      </w:pPr>
+      <w:r>
+        <w:rPr>
+          <w:rFonts w:cs="Calibri" w:eastAsia="SimSun"/>
+          <w:b w:val="false"/>
+          <w:bCs w:val="false"/>
+          <w:color w:val="00000A"/>
+          <w:sz w:val="22"/>
+          <w:szCs w:val="22"/>
+          <w:lang w:bidi="ar-SA" w:eastAsia="en-US" w:val="en-US"/>
+        </w:rPr>
+        <w:t>Made node names have their own lines in multi-nodes.</w:t>
+      </w:r>
+    </w:p>
+    <w:p>
+      <w:pPr>
+        <w:pStyle w:val="style52"/>
+        <w:widowControl/>
+        <w:tabs>
+          <w:tab w:leader="none" w:pos="720" w:val="left"/>
+        </w:tabs>
+        <w:suppressAutoHyphens w:val="true"/>
+        <w:spacing w:after="0" w:before="0" w:line="100" w:lineRule="atLeast"/>
+        <w:ind w:hanging="0" w:left="0" w:right="0"/>
+        <w:jc w:val="left"/>
+      </w:pPr>
+      <w:r>
+        <w:rPr>
+          <w:rFonts w:cs="Calibri" w:eastAsia="SimSun"/>
+          <w:b w:val="false"/>
+          <w:bCs w:val="false"/>
+          <w:color w:val="00000A"/>
+          <w:sz w:val="22"/>
+          <w:szCs w:val="22"/>
+          <w:lang w:bidi="ar-SA" w:eastAsia="en-US" w:val="en-US"/>
+        </w:rPr>
+        <w:tab/>
+        <w:t>Hid link text on overview links.</w:t>
+      </w:r>
+    </w:p>
+    <w:p>
+      <w:pPr>
+        <w:pStyle w:val="style52"/>
+        <w:widowControl/>
+        <w:tabs>
+          <w:tab w:leader="none" w:pos="1440" w:val="left"/>
+        </w:tabs>
+        <w:suppressAutoHyphens w:val="true"/>
+        <w:spacing w:after="0" w:before="0" w:line="100" w:lineRule="atLeast"/>
+        <w:jc w:val="left"/>
+      </w:pPr>
+      <w:r>
+        <w:rPr>
+          <w:rFonts w:cs="Calibri" w:eastAsia="SimSun"/>
+          <w:b w:val="false"/>
+          <w:bCs w:val="false"/>
+          <w:color w:val="00000A"/>
+          <w:sz w:val="22"/>
+          <w:szCs w:val="22"/>
+          <w:lang w:bidi="ar-SA" w:eastAsia="en-US" w:val="en-US"/>
+        </w:rPr>
+        <w:t>Fixed link text problems in long link text.</w:t>
+      </w:r>
+    </w:p>
+    <w:p>
+      <w:pPr>
+        <w:pStyle w:val="style52"/>
+        <w:widowControl/>
+        <w:tabs>
+          <w:tab w:leader="none" w:pos="1440" w:val="left"/>
+        </w:tabs>
+        <w:suppressAutoHyphens w:val="true"/>
+        <w:spacing w:after="0" w:before="0" w:line="100" w:lineRule="atLeast"/>
+        <w:jc w:val="left"/>
+      </w:pPr>
+      <w:r>
+        <w:rPr>
+          <w:rFonts w:cs="Calibri" w:eastAsia="SimSun"/>
+          <w:b w:val="false"/>
+          <w:bCs w:val="false"/>
+          <w:color w:val="00000A"/>
+          <w:sz w:val="22"/>
+          <w:szCs w:val="22"/>
+          <w:lang w:bidi="ar-SA" w:eastAsia="en-US" w:val="en-US"/>
+        </w:rPr>
+        <w:t>Fixed multi-nodes not resizing font.</w:t>
+      </w:r>
+    </w:p>
+    <w:p>
+      <w:pPr>
+        <w:pStyle w:val="style52"/>
+        <w:widowControl/>
+        <w:tabs>
+          <w:tab w:leader="none" w:pos="1440" w:val="left"/>
+        </w:tabs>
+        <w:suppressAutoHyphens w:val="true"/>
+        <w:spacing w:after="0" w:before="0" w:line="100" w:lineRule="atLeast"/>
+        <w:jc w:val="left"/>
+      </w:pPr>
+      <w:r>
+        <w:rPr>
+          <w:rFonts w:cs="Calibri" w:eastAsia="SimSun"/>
+          <w:b w:val="false"/>
+          <w:bCs w:val="false"/>
+          <w:color w:val="00000A"/>
+          <w:sz w:val="22"/>
+          <w:szCs w:val="22"/>
+          <w:lang w:bidi="ar-SA" w:eastAsia="en-US" w:val="en-US"/>
+        </w:rPr>
+        <w:t>Changed link descriptions color and shape.</w:t>
+      </w:r>
+    </w:p>
+    <w:p>
+      <w:pPr>
+        <w:pStyle w:val="style52"/>
+        <w:widowControl/>
+        <w:tabs>
+          <w:tab w:leader="none" w:pos="1440" w:val="left"/>
+        </w:tabs>
+        <w:suppressAutoHyphens w:val="true"/>
+        <w:spacing w:after="0" w:before="0" w:line="100" w:lineRule="atLeast"/>
+        <w:jc w:val="left"/>
+      </w:pPr>
+      <w:r>
+        <w:rPr>
+          <w:rFonts w:cs="Calibri" w:eastAsia="SimSun"/>
+          <w:b w:val="false"/>
+          <w:bCs w:val="false"/>
+          <w:color w:val="00000A"/>
+          <w:sz w:val="22"/>
+          <w:szCs w:val="22"/>
+          <w:lang w:bidi="ar-SA" w:eastAsia="en-US" w:val="en-US"/>
+        </w:rPr>
+        <w:t>Fixed overlapping link descriptions by making descriptions not centered.</w:t>
+      </w:r>
+    </w:p>
+    <w:p>
+      <w:pPr>
+        <w:pStyle w:val="style52"/>
+        <w:widowControl/>
+        <w:tabs>
+          <w:tab w:leader="none" w:pos="1440" w:val="left"/>
+        </w:tabs>
+        <w:suppressAutoHyphens w:val="true"/>
+        <w:spacing w:after="0" w:before="0" w:line="100" w:lineRule="atLeast"/>
+        <w:jc w:val="left"/>
+      </w:pPr>
+      <w:r>
+        <w:rPr>
+          <w:rFonts w:cs="Calibri" w:eastAsia="SimSun"/>
+          <w:b w:val="false"/>
+          <w:bCs w:val="false"/>
+          <w:color w:val="00000A"/>
+          <w:sz w:val="22"/>
+          <w:szCs w:val="22"/>
+          <w:lang w:bidi="ar-SA" w:eastAsia="en-US" w:val="en-US"/>
+        </w:rPr>
+        <w:t>Default zoom bar affects zooming in on nodes.</w:t>
+      </w:r>
+    </w:p>
+    <w:p>
+      <w:pPr>
+        <w:pStyle w:val="style52"/>
+        <w:widowControl/>
+        <w:tabs>
+          <w:tab w:leader="none" w:pos="1440" w:val="left"/>
+        </w:tabs>
+        <w:suppressAutoHyphens w:val="true"/>
+        <w:spacing w:after="0" w:before="0" w:line="100" w:lineRule="atLeast"/>
+        <w:jc w:val="left"/>
+      </w:pPr>
+      <w:r>
+        <w:rPr>
+          <w:rFonts w:cs="Calibri" w:eastAsia="SimSun"/>
+          <w:b w:val="false"/>
+          <w:bCs w:val="false"/>
+          <w:color w:val="00000A"/>
+          <w:sz w:val="22"/>
+          <w:szCs w:val="22"/>
+          <w:lang w:bidi="ar-SA" w:eastAsia="en-US" w:val="en-US"/>
+        </w:rPr>
+        <w:t>Made options menu look neater by centering all elements</w:t>
+      </w:r>
+    </w:p>
+    <w:p>
+      <w:pPr>
+        <w:pStyle w:val="style52"/>
+        <w:widowControl/>
+        <w:tabs>
+          <w:tab w:leader="none" w:pos="1440" w:val="left"/>
+        </w:tabs>
+        <w:suppressAutoHyphens w:val="true"/>
+        <w:spacing w:after="0" w:before="0" w:line="100" w:lineRule="atLeast"/>
+        <w:jc w:val="left"/>
+      </w:pPr>
+      <w:r>
+        <w:rPr>
+          <w:rFonts w:cs="Calibri" w:eastAsia="SimSun"/>
+          <w:b w:val="false"/>
+          <w:bCs w:val="false"/>
+          <w:color w:val="00000A"/>
+          <w:sz w:val="22"/>
+          <w:szCs w:val="22"/>
+          <w:lang w:bidi="ar-SA" w:eastAsia="en-US" w:val="en-US"/>
+        </w:rPr>
+        <w:t>Changed button titles to Overview: Cluster View: Topic Page</w:t>
+      </w:r>
+    </w:p>
+    <w:p>
+      <w:pPr>
+        <w:pStyle w:val="style52"/>
+        <w:widowControl/>
+        <w:tabs>
+          <w:tab w:leader="none" w:pos="1440" w:val="left"/>
+        </w:tabs>
+        <w:suppressAutoHyphens w:val="true"/>
+        <w:spacing w:after="0" w:before="0" w:line="100" w:lineRule="atLeast"/>
+        <w:jc w:val="left"/>
+      </w:pPr>
+      <w:r>
+        <w:rPr>
+          <w:rFonts w:cs="Calibri" w:eastAsia="SimSun"/>
+          <w:b w:val="false"/>
+          <w:bCs w:val="false"/>
+          <w:color w:val="00000A"/>
+          <w:sz w:val="22"/>
+          <w:szCs w:val="22"/>
+          <w:lang w:bidi="ar-SA" w:eastAsia="en-US" w:val="en-US"/>
+        </w:rPr>
+        <w:t>Adding chapter colors to multi-nodes.</w:t>
+      </w:r>
+    </w:p>
+    <w:p>
+      <w:pPr>
+        <w:pStyle w:val="style52"/>
+        <w:widowControl/>
+        <w:tabs>
+          <w:tab w:leader="none" w:pos="1440" w:val="left"/>
+        </w:tabs>
+        <w:suppressAutoHyphens w:val="true"/>
+        <w:spacing w:after="0" w:before="0" w:line="100" w:lineRule="atLeast"/>
+        <w:jc w:val="left"/>
+      </w:pPr>
+      <w:r>
+        <w:rPr>
+          <w:rFonts w:cs="Calibri" w:eastAsia="SimSun"/>
+          <w:b w:val="false"/>
+          <w:bCs w:val="false"/>
+          <w:color w:val="00000A"/>
+          <w:sz w:val="22"/>
+          <w:szCs w:val="22"/>
+          <w:lang w:bidi="ar-SA" w:eastAsia="en-US" w:val="en-US"/>
+        </w:rPr>
+        <w:t>Added selecting from multi-nodes directly.</w:t>
+      </w:r>
+    </w:p>
+    <w:p>
+      <w:pPr>
+        <w:pStyle w:val="style52"/>
+        <w:widowControl/>
+        <w:tabs>
+          <w:tab w:leader="none" w:pos="1440" w:val="left"/>
+        </w:tabs>
+        <w:suppressAutoHyphens w:val="true"/>
+        <w:spacing w:after="0" w:before="0" w:line="100" w:lineRule="atLeast"/>
+        <w:jc w:val="left"/>
+      </w:pPr>
+      <w:r>
+        <w:rPr>
+          <w:rFonts w:cs="Calibri" w:eastAsia="SimSun"/>
+          <w:b w:val="false"/>
+          <w:bCs w:val="false"/>
+          <w:color w:val="00000A"/>
+          <w:sz w:val="22"/>
+          <w:szCs w:val="22"/>
+          <w:lang w:bidi="ar-SA" w:eastAsia="en-US" w:val="en-US"/>
+        </w:rPr>
+        <w:t>Added start screen.</w:t>
+      </w:r>
+    </w:p>
+    <w:p>
+      <w:pPr>
+        <w:pStyle w:val="style52"/>
+        <w:widowControl/>
+        <w:tabs>
+          <w:tab w:leader="none" w:pos="1440" w:val="left"/>
+        </w:tabs>
+        <w:suppressAutoHyphens w:val="true"/>
+        <w:spacing w:after="0" w:before="0" w:line="100" w:lineRule="atLeast"/>
+        <w:jc w:val="left"/>
+      </w:pPr>
+      <w:r>
+        <w:rPr>
+          <w:rFonts w:cs="Calibri" w:eastAsia="SimSun"/>
+          <w:b w:val="false"/>
+          <w:bCs w:val="false"/>
+          <w:color w:val="00000A"/>
+          <w:sz w:val="22"/>
+          <w:szCs w:val="22"/>
+          <w:lang w:bidi="ar-SA" w:eastAsia="en-US" w:val="en-US"/>
+        </w:rPr>
+        <w:t>Made it so only you can only highlight 1 link description at a time/</w:t>
+      </w:r>
+    </w:p>
+    <w:p>
+      <w:pPr>
+        <w:pStyle w:val="style52"/>
+        <w:widowControl/>
+        <w:tabs>
+          <w:tab w:leader="none" w:pos="1440" w:val="left"/>
+        </w:tabs>
+        <w:suppressAutoHyphens w:val="true"/>
+        <w:spacing w:after="0" w:before="0" w:line="100" w:lineRule="atLeast"/>
+        <w:jc w:val="left"/>
+      </w:pPr>
+      <w:r>
+        <w:rPr>
+          <w:rFonts w:cs="Calibri" w:eastAsia="SimSun"/>
+          <w:b w:val="false"/>
+          <w:bCs w:val="false"/>
+          <w:color w:val="00000A"/>
+          <w:sz w:val="22"/>
+          <w:szCs w:val="22"/>
+          <w:lang w:bidi="ar-SA" w:eastAsia="en-US" w:val="en-US"/>
+        </w:rPr>
+        <w:t>The related link is highlighted when the link description is highlighted.</w:t>
+      </w:r>
+    </w:p>
+    <w:p>
+      <w:pPr>
+        <w:pStyle w:val="style52"/>
+        <w:widowControl/>
+        <w:tabs>
+          <w:tab w:leader="none" w:pos="1440" w:val="left"/>
+        </w:tabs>
+        <w:suppressAutoHyphens w:val="true"/>
+        <w:spacing w:after="0" w:before="0" w:line="100" w:lineRule="atLeast"/>
+        <w:jc w:val="left"/>
+      </w:pPr>
+      <w:r>
+        <w:rPr>
+          <w:rFonts w:cs="Calibri" w:eastAsia="SimSun"/>
+          <w:b w:val="false"/>
+          <w:bCs w:val="false"/>
+          <w:color w:val="00000A"/>
+          <w:sz w:val="22"/>
+          <w:szCs w:val="22"/>
+          <w:lang w:bidi="ar-SA" w:eastAsia="en-US" w:val="en-US"/>
+        </w:rPr>
+        <w:t>Disallowed highlighting link descriptions when a node is highlighted.</w:t>
+      </w:r>
+    </w:p>
+    <w:p>
+      <w:pPr>
+        <w:pStyle w:val="style52"/>
+        <w:widowControl/>
+        <w:tabs>
+          <w:tab w:leader="none" w:pos="1440" w:val="left"/>
+        </w:tabs>
+        <w:suppressAutoHyphens w:val="true"/>
+        <w:spacing w:after="0" w:before="0" w:line="100" w:lineRule="atLeast"/>
+        <w:jc w:val="left"/>
+      </w:pPr>
+      <w:r>
+        <w:rPr>
+          <w:rFonts w:cs="Calibri" w:eastAsia="SimSun"/>
+          <w:b w:val="false"/>
+          <w:bCs w:val="false"/>
+          <w:color w:val="00000A"/>
+          <w:sz w:val="22"/>
+          <w:szCs w:val="22"/>
+          <w:lang w:bidi="ar-SA" w:eastAsia="en-US" w:val="en-US"/>
+        </w:rPr>
+        <w:t>Allowed for using absolute website addresses.</w:t>
+      </w:r>
+    </w:p>
+    <w:p>
+      <w:pPr>
+        <w:pStyle w:val="style52"/>
+        <w:widowControl/>
+        <w:tabs>
+          <w:tab w:leader="none" w:pos="1440" w:val="left"/>
+        </w:tabs>
+        <w:suppressAutoHyphens w:val="true"/>
+        <w:spacing w:after="0" w:before="0" w:line="100" w:lineRule="atLeast"/>
+        <w:jc w:val="left"/>
+      </w:pPr>
+      <w:r>
+        <w:rPr>
+          <w:rFonts w:cs="Calibri" w:eastAsia="SimSun"/>
+          <w:b w:val="false"/>
+          <w:bCs w:val="false"/>
+          <w:color w:val="00000A"/>
+          <w:sz w:val="22"/>
+          <w:szCs w:val="22"/>
+          <w:lang w:bidi="ar-SA" w:eastAsia="en-US" w:val="en-US"/>
+        </w:rPr>
+        <w:t>Made link text background always visible so its easier to find by the user.</w:t>
+      </w:r>
+    </w:p>
+    <w:p>
+      <w:pPr>
+        <w:pStyle w:val="style52"/>
+        <w:widowControl/>
+        <w:tabs>
+          <w:tab w:leader="none" w:pos="1440" w:val="left"/>
+        </w:tabs>
+        <w:suppressAutoHyphens w:val="true"/>
+        <w:spacing w:after="0" w:before="0" w:line="100" w:lineRule="atLeast"/>
+        <w:jc w:val="left"/>
+      </w:pPr>
+      <w:r>
+        <w:rPr>
+          <w:rFonts w:cs="Calibri" w:eastAsia="SimSun"/>
+          <w:b w:val="false"/>
+          <w:bCs w:val="false"/>
+          <w:color w:val="00000A"/>
+          <w:sz w:val="22"/>
+          <w:szCs w:val="22"/>
+          <w:lang w:bidi="ar-SA" w:eastAsia="en-US" w:val="en-US"/>
+        </w:rPr>
+        <w:t>Fixed bug with entering nodes not registering clicks.</w:t>
+      </w:r>
+    </w:p>
+    <w:p>
+      <w:pPr>
+        <w:pStyle w:val="style52"/>
+        <w:widowControl/>
+        <w:tabs>
+          <w:tab w:leader="none" w:pos="1440" w:val="left"/>
+        </w:tabs>
+        <w:suppressAutoHyphens w:val="true"/>
+        <w:spacing w:after="0" w:before="0" w:line="100" w:lineRule="atLeast"/>
+        <w:jc w:val="left"/>
+      </w:pPr>
+      <w:r>
+        <w:rPr>
+          <w:rFonts w:cs="Calibri" w:eastAsia="SimSun"/>
+          <w:b w:val="false"/>
+          <w:bCs w:val="false"/>
+          <w:color w:val="00000A"/>
+          <w:sz w:val="22"/>
+          <w:szCs w:val="22"/>
+          <w:lang w:bidi="ar-SA" w:eastAsia="en-US" w:val="en-US"/>
+        </w:rPr>
+        <w:t>Replaced legend with 'hover over link' functionality.</w:t>
+      </w:r>
+    </w:p>
+    <w:p>
+      <w:pPr>
+        <w:pStyle w:val="style52"/>
+        <w:widowControl/>
+        <w:tabs>
+          <w:tab w:leader="none" w:pos="1440" w:val="left"/>
+        </w:tabs>
+        <w:suppressAutoHyphens w:val="true"/>
+        <w:spacing w:after="0" w:before="0" w:line="100" w:lineRule="atLeast"/>
+        <w:jc w:val="left"/>
+      </w:pPr>
+      <w:r>
+        <w:rPr>
+          <w:rFonts w:cs="Calibri" w:eastAsia="SimSun"/>
+          <w:b w:val="false"/>
+          <w:bCs w:val="false"/>
+          <w:color w:val="00000A"/>
+          <w:sz w:val="22"/>
+          <w:szCs w:val="22"/>
+          <w:lang w:bidi="ar-SA" w:eastAsia="en-US" w:val="en-US"/>
+        </w:rPr>
+        <w:t>Reverted to Java 6 to better support mac users (currently no official support for java 7 on macs).</w:t>
+      </w:r>
+    </w:p>
+    <w:p>
+      <w:pPr>
+        <w:pStyle w:val="style52"/>
+        <w:widowControl/>
+        <w:tabs>
+          <w:tab w:leader="none" w:pos="1440" w:val="left"/>
+        </w:tabs>
+        <w:suppressAutoHyphens w:val="true"/>
+        <w:spacing w:after="0" w:before="0" w:line="100" w:lineRule="atLeast"/>
+        <w:jc w:val="left"/>
+      </w:pPr>
+      <w:r>
+        <w:rPr>
+          <w:rFonts w:cs="Calibri" w:eastAsia="SimSun"/>
+          <w:b w:val="false"/>
+          <w:bCs w:val="false"/>
+          <w:color w:val="00000A"/>
+          <w:sz w:val="22"/>
+          <w:szCs w:val="22"/>
+          <w:lang w:bidi="ar-SA" w:eastAsia="en-US" w:val="en-US"/>
+        </w:rPr>
+        <w:t>Made background color less saturated.</w:t>
+      </w:r>
+    </w:p>
+    <w:p>
+      <w:pPr>
+        <w:pStyle w:val="style52"/>
+        <w:widowControl/>
+        <w:tabs>
+          <w:tab w:leader="none" w:pos="1440" w:val="left"/>
+        </w:tabs>
+        <w:suppressAutoHyphens w:val="true"/>
+        <w:spacing w:after="0" w:before="0" w:line="100" w:lineRule="atLeast"/>
+        <w:jc w:val="left"/>
+      </w:pPr>
+      <w:r>
+        <w:rPr>
+          <w:rFonts w:cs="Calibri" w:eastAsia="SimSun"/>
+          <w:b w:val="false"/>
+          <w:bCs w:val="false"/>
+          <w:color w:val="00000A"/>
+          <w:sz w:val="22"/>
+          <w:szCs w:val="22"/>
+          <w:lang w:bidi="ar-SA" w:eastAsia="en-US" w:val="en-US"/>
+        </w:rPr>
+        <w:t>Made multi-nodes also go back under their chapter node when switching to overview.</w:t>
+      </w:r>
+    </w:p>
+    <w:p>
+      <w:pPr>
+        <w:pStyle w:val="style52"/>
+        <w:widowControl/>
+        <w:tabs>
+          <w:tab w:leader="none" w:pos="1440" w:val="left"/>
+        </w:tabs>
+        <w:suppressAutoHyphens w:val="true"/>
+        <w:spacing w:after="0" w:before="0" w:line="100" w:lineRule="atLeast"/>
+        <w:jc w:val="left"/>
+      </w:pPr>
+      <w:r>
+        <w:rPr>
+          <w:rFonts w:cs="Calibri" w:eastAsia="SimSun"/>
+          <w:b w:val="false"/>
+          <w:bCs w:val="false"/>
+          <w:color w:val="00000A"/>
+          <w:sz w:val="22"/>
+          <w:szCs w:val="22"/>
+          <w:lang w:bidi="ar-SA" w:eastAsia="en-US" w:val="en-US"/>
+        </w:rPr>
+        <w:t>Fixed algorithm for distance from current node.</w:t>
+      </w:r>
+    </w:p>
+    <w:p>
+      <w:pPr>
+        <w:pStyle w:val="style52"/>
+        <w:widowControl/>
+        <w:tabs>
+          <w:tab w:leader="none" w:pos="1440" w:val="left"/>
+        </w:tabs>
+        <w:suppressAutoHyphens w:val="true"/>
+        <w:spacing w:after="0" w:before="0" w:line="100" w:lineRule="atLeast"/>
+        <w:jc w:val="left"/>
+      </w:pPr>
+      <w:r>
+        <w:rPr>
+          <w:rFonts w:cs="Calibri" w:eastAsia="SimSun"/>
+          <w:b w:val="false"/>
+          <w:bCs w:val="false"/>
+          <w:color w:val="00000A"/>
+          <w:sz w:val="22"/>
+          <w:szCs w:val="22"/>
+          <w:lang w:bidi="ar-SA" w:eastAsia="en-US" w:val="en-US"/>
+        </w:rPr>
+        <w:t>Added chapter color to node selection pop-up list.</w:t>
+      </w:r>
+    </w:p>
+    <w:p>
+      <w:pPr>
+        <w:pStyle w:val="style52"/>
+        <w:widowControl/>
+        <w:tabs>
+          <w:tab w:leader="none" w:pos="1440" w:val="left"/>
+        </w:tabs>
+        <w:suppressAutoHyphens w:val="true"/>
+        <w:spacing w:after="0" w:before="0" w:line="100" w:lineRule="atLeast"/>
+        <w:jc w:val="left"/>
+      </w:pPr>
+      <w:r>
+        <w:rPr>
+          <w:rFonts w:cs="Calibri" w:eastAsia="SimSun"/>
+          <w:b w:val="false"/>
+          <w:bCs w:val="false"/>
+          <w:color w:val="00000A"/>
+          <w:sz w:val="22"/>
+          <w:szCs w:val="22"/>
+          <w:lang w:bidi="ar-SA" w:eastAsia="en-US" w:val="en-US"/>
+        </w:rPr>
+        <w:t>Make sure GraphViz data is cached.</w:t>
+      </w:r>
+    </w:p>
+    <w:p>
+      <w:pPr>
+        <w:pStyle w:val="style52"/>
+        <w:widowControl/>
+        <w:tabs>
+          <w:tab w:leader="none" w:pos="1440" w:val="left"/>
+        </w:tabs>
+        <w:suppressAutoHyphens w:val="true"/>
+        <w:spacing w:after="0" w:before="0" w:line="100" w:lineRule="atLeast"/>
+        <w:jc w:val="left"/>
+      </w:pPr>
+      <w:r>
+        <w:rPr>
+          <w:rFonts w:cs="Calibri" w:eastAsia="SimSun"/>
+          <w:b w:val="false"/>
+          <w:bCs w:val="false"/>
+          <w:color w:val="00000A"/>
+          <w:sz w:val="22"/>
+          <w:szCs w:val="22"/>
+          <w:lang w:bidi="ar-SA" w:eastAsia="en-US" w:val="en-US"/>
+        </w:rPr>
+        <w:t>Multi-nodes focus when clicked on.</w:t>
+      </w:r>
+    </w:p>
+    <w:p>
+      <w:pPr>
+        <w:pStyle w:val="style52"/>
+        <w:widowControl/>
+        <w:tabs>
+          <w:tab w:leader="none" w:pos="1440" w:val="left"/>
+        </w:tabs>
+        <w:suppressAutoHyphens w:val="true"/>
+        <w:spacing w:after="0" w:before="0" w:line="100" w:lineRule="atLeast"/>
+        <w:jc w:val="left"/>
+      </w:pPr>
+      <w:r>
+        <w:rPr>
+          <w:rFonts w:cs="Calibri" w:eastAsia="SimSun"/>
+          <w:b w:val="false"/>
+          <w:bCs w:val="false"/>
+          <w:color w:val="00000A"/>
+          <w:sz w:val="22"/>
+          <w:szCs w:val="22"/>
+          <w:lang w:bidi="ar-SA" w:eastAsia="en-US" w:val="en-US"/>
+        </w:rPr>
+        <w:t>Made list in multi-nodes give a new row between each node.</w:t>
+      </w:r>
+    </w:p>
+    <w:p>
+      <w:pPr>
+        <w:pStyle w:val="style52"/>
+        <w:widowControl/>
+        <w:tabs>
+          <w:tab w:leader="none" w:pos="1440" w:val="left"/>
+        </w:tabs>
+        <w:suppressAutoHyphens w:val="true"/>
+        <w:spacing w:after="0" w:before="0" w:line="100" w:lineRule="atLeast"/>
+        <w:jc w:val="left"/>
+      </w:pPr>
+      <w:r>
+        <w:rPr>
+          <w:rFonts w:cs="Calibri" w:eastAsia="SimSun"/>
+          <w:b w:val="false"/>
+          <w:bCs w:val="false"/>
+          <w:color w:val="00000A"/>
+          <w:sz w:val="22"/>
+          <w:szCs w:val="22"/>
+          <w:lang w:bidi="ar-SA" w:eastAsia="en-US" w:val="en-US"/>
+        </w:rPr>
+        <w:t>Made back button also go back to overview nodes.</w:t>
+      </w:r>
+    </w:p>
+    <w:p>
+      <w:pPr>
+        <w:pStyle w:val="style52"/>
+        <w:widowControl/>
+        <w:tabs>
+          <w:tab w:leader="none" w:pos="1440" w:val="left"/>
+        </w:tabs>
+        <w:suppressAutoHyphens w:val="true"/>
+        <w:spacing w:after="0" w:before="0" w:line="100" w:lineRule="atLeast"/>
+        <w:jc w:val="left"/>
+      </w:pPr>
+      <w:r>
+        <w:rPr>
+          <w:rFonts w:cs="Calibri" w:eastAsia="SimSun"/>
+          <w:b w:val="false"/>
+          <w:bCs w:val="false"/>
+          <w:color w:val="00000A"/>
+          <w:sz w:val="22"/>
+          <w:szCs w:val="22"/>
+          <w:lang w:bidi="ar-SA" w:eastAsia="en-US" w:val="en-US"/>
+        </w:rPr>
+        <w:t>Made node gradient more noticeable.</w:t>
+      </w:r>
+    </w:p>
+    <w:p>
+      <w:pPr>
+        <w:pStyle w:val="style52"/>
+        <w:widowControl/>
+        <w:tabs>
+          <w:tab w:leader="none" w:pos="1440" w:val="left"/>
+        </w:tabs>
+        <w:suppressAutoHyphens w:val="true"/>
+        <w:spacing w:after="0" w:before="0" w:line="100" w:lineRule="atLeast"/>
+        <w:jc w:val="left"/>
+      </w:pPr>
+      <w:r>
+        <w:rPr>
+          <w:rFonts w:cs="Calibri" w:eastAsia="SimSun"/>
+          <w:b w:val="false"/>
+          <w:bCs w:val="false"/>
+          <w:color w:val="00000A"/>
+          <w:sz w:val="22"/>
+          <w:szCs w:val="22"/>
+          <w:lang w:bidi="ar-SA" w:eastAsia="en-US" w:val="en-US"/>
+        </w:rPr>
+        <w:t>Fixed borders of nodes sometimes starting bolded when they shouldn't be.</w:t>
+      </w:r>
+    </w:p>
+    <w:p>
+      <w:pPr>
+        <w:pStyle w:val="style52"/>
+        <w:widowControl/>
+        <w:tabs>
+          <w:tab w:leader="none" w:pos="1440" w:val="left"/>
+        </w:tabs>
+        <w:suppressAutoHyphens w:val="true"/>
+        <w:spacing w:after="0" w:before="0" w:line="100" w:lineRule="atLeast"/>
+        <w:jc w:val="left"/>
+      </w:pPr>
+      <w:r>
+        <w:rPr>
+          <w:rFonts w:cs="Calibri" w:eastAsia="SimSun"/>
+          <w:b w:val="false"/>
+          <w:bCs w:val="false"/>
+          <w:color w:val="00000A"/>
+          <w:sz w:val="22"/>
+          <w:szCs w:val="22"/>
+          <w:lang w:bidi="ar-SA" w:eastAsia="en-US" w:val="en-US"/>
+        </w:rPr>
+        <w:t>Nodes change gradient based on distance from selected node.</w:t>
+      </w:r>
+    </w:p>
+    <w:p>
+      <w:pPr>
+        <w:pStyle w:val="style52"/>
+        <w:widowControl/>
+        <w:tabs>
+          <w:tab w:leader="none" w:pos="1440" w:val="left"/>
+        </w:tabs>
+        <w:suppressAutoHyphens w:val="true"/>
+        <w:spacing w:after="0" w:before="0" w:line="100" w:lineRule="atLeast"/>
+        <w:jc w:val="left"/>
+      </w:pPr>
+      <w:r>
+        <w:rPr>
+          <w:rFonts w:cs="Calibri" w:eastAsia="SimSun"/>
+          <w:b w:val="false"/>
+          <w:bCs w:val="false"/>
+          <w:color w:val="00000A"/>
+          <w:sz w:val="22"/>
+          <w:szCs w:val="22"/>
+          <w:lang w:bidi="ar-SA" w:eastAsia="en-US" w:val="en-US"/>
+        </w:rPr>
+        <w:t>Disabled zooming on nodes when moving around overview.</w:t>
+      </w:r>
+    </w:p>
+    <w:p>
+      <w:pPr>
+        <w:pStyle w:val="style52"/>
+        <w:widowControl/>
+        <w:tabs>
+          <w:tab w:leader="none" w:pos="1440" w:val="left"/>
+        </w:tabs>
+        <w:suppressAutoHyphens w:val="true"/>
+        <w:spacing w:after="0" w:before="0" w:line="100" w:lineRule="atLeast"/>
+        <w:jc w:val="left"/>
+      </w:pPr>
+      <w:r>
+        <w:rPr>
+          <w:rFonts w:cs="Calibri" w:eastAsia="SimSun"/>
+          <w:b w:val="false"/>
+          <w:bCs w:val="false"/>
+          <w:color w:val="00000A"/>
+          <w:sz w:val="22"/>
+          <w:szCs w:val="22"/>
+          <w:lang w:bidi="ar-SA" w:eastAsia="en-US" w:val="en-US"/>
+        </w:rPr>
+        <w:t>Default zoom level bar affects chapter view.</w:t>
+      </w:r>
+    </w:p>
+    <w:p>
+      <w:pPr>
+        <w:pStyle w:val="style52"/>
+        <w:widowControl/>
+        <w:tabs>
+          <w:tab w:leader="none" w:pos="1440" w:val="left"/>
+        </w:tabs>
+        <w:suppressAutoHyphens w:val="true"/>
+        <w:spacing w:after="0" w:before="0" w:line="100" w:lineRule="atLeast"/>
+        <w:jc w:val="left"/>
+      </w:pPr>
+      <w:r>
+        <w:rPr>
+          <w:rFonts w:cs="Calibri" w:eastAsia="SimSun"/>
+          <w:b w:val="false"/>
+          <w:bCs w:val="false"/>
+          <w:color w:val="00000A"/>
+          <w:sz w:val="22"/>
+          <w:szCs w:val="22"/>
+          <w:lang w:bidi="ar-SA" w:eastAsia="en-US" w:val="en-US"/>
+        </w:rPr>
+        <w:t>Increased default font size.</w:t>
+      </w:r>
+    </w:p>
+    <w:p>
+      <w:pPr>
+        <w:pStyle w:val="style52"/>
+        <w:widowControl/>
+        <w:tabs>
+          <w:tab w:leader="none" w:pos="1440" w:val="left"/>
+        </w:tabs>
+        <w:suppressAutoHyphens w:val="true"/>
+        <w:spacing w:after="0" w:before="0" w:line="100" w:lineRule="atLeast"/>
+        <w:jc w:val="left"/>
+      </w:pPr>
+      <w:r>
+        <w:rPr>
+          <w:rFonts w:cs="Calibri" w:eastAsia="SimSun"/>
+          <w:b w:val="false"/>
+          <w:bCs w:val="false"/>
+          <w:color w:val="00000A"/>
+          <w:sz w:val="22"/>
+          <w:szCs w:val="22"/>
+          <w:lang w:bidi="ar-SA" w:eastAsia="en-US" w:val="en-US"/>
+        </w:rPr>
+        <w:t>Changed pointer into default arrow.</w:t>
+      </w:r>
+    </w:p>
+    <w:p>
+      <w:pPr>
+        <w:pStyle w:val="style52"/>
+        <w:widowControl/>
+        <w:tabs>
+          <w:tab w:leader="none" w:pos="1440" w:val="left"/>
+        </w:tabs>
+        <w:suppressAutoHyphens w:val="true"/>
+        <w:spacing w:after="0" w:before="0" w:line="100" w:lineRule="atLeast"/>
+        <w:jc w:val="left"/>
+      </w:pPr>
+      <w:r>
+        <w:rPr>
+          <w:rFonts w:cs="Calibri" w:eastAsia="SimSun"/>
+          <w:b w:val="false"/>
+          <w:bCs w:val="false"/>
+          <w:color w:val="00000A"/>
+          <w:sz w:val="22"/>
+          <w:szCs w:val="22"/>
+          <w:lang w:bidi="ar-SA" w:eastAsia="en-US" w:val="en-US"/>
+        </w:rPr>
+        <w:t>Fixed placing all first-level nodes on right side.</w:t>
+      </w:r>
+    </w:p>
+    <w:p>
+      <w:pPr>
+        <w:pStyle w:val="style52"/>
+        <w:widowControl/>
+        <w:tabs>
+          <w:tab w:leader="none" w:pos="1440" w:val="left"/>
+        </w:tabs>
+        <w:suppressAutoHyphens w:val="true"/>
+        <w:spacing w:after="0" w:before="0" w:line="100" w:lineRule="atLeast"/>
+        <w:jc w:val="left"/>
+      </w:pPr>
+      <w:r>
+        <w:rPr>
+          <w:rFonts w:cs="Calibri" w:eastAsia="SimSun"/>
+          <w:b w:val="false"/>
+          <w:bCs w:val="false"/>
+          <w:color w:val="00000A"/>
+          <w:sz w:val="22"/>
+          <w:szCs w:val="22"/>
+          <w:lang w:bidi="ar-SA" w:eastAsia="en-US" w:val="en-US"/>
+        </w:rPr>
+        <w:t>Made GraphViz layout width dependent on number of nodes.</w:t>
+      </w:r>
+    </w:p>
+    <w:p>
+      <w:pPr>
+        <w:pStyle w:val="style52"/>
+        <w:widowControl/>
+        <w:tabs>
+          <w:tab w:leader="none" w:pos="1440" w:val="left"/>
+        </w:tabs>
+        <w:suppressAutoHyphens w:val="true"/>
+        <w:spacing w:after="0" w:before="0" w:line="100" w:lineRule="atLeast"/>
+        <w:jc w:val="left"/>
+      </w:pPr>
+      <w:r>
+        <w:rPr>
+          <w:rFonts w:cs="Calibri" w:eastAsia="SimSun"/>
+          <w:b w:val="false"/>
+          <w:bCs w:val="false"/>
+          <w:color w:val="00000A"/>
+          <w:sz w:val="22"/>
+          <w:szCs w:val="22"/>
+          <w:lang w:bidi="ar-SA" w:eastAsia="en-US" w:val="en-US"/>
+        </w:rPr>
+        <w:t>Fixed first-level nodes being placed in reverse order.</w:t>
+      </w:r>
+    </w:p>
+    <w:p>
+      <w:pPr>
+        <w:pStyle w:val="style52"/>
+        <w:widowControl/>
+        <w:tabs>
+          <w:tab w:leader="none" w:pos="1440" w:val="left"/>
+        </w:tabs>
+        <w:suppressAutoHyphens w:val="true"/>
+        <w:spacing w:after="0" w:before="0" w:line="100" w:lineRule="atLeast"/>
+        <w:jc w:val="left"/>
+      </w:pPr>
+      <w:r>
+        <w:rPr>
+          <w:rFonts w:cs="Calibri" w:eastAsia="SimSun"/>
+          <w:b w:val="false"/>
+          <w:bCs w:val="false"/>
+          <w:color w:val="00000A"/>
+          <w:sz w:val="22"/>
+          <w:szCs w:val="22"/>
+          <w:lang w:bidi="ar-SA" w:eastAsia="en-US" w:val="en-US"/>
+        </w:rPr>
+        <w:t>First level nodes now placed on left or right side to take up least horizontal space.</w:t>
+      </w:r>
+    </w:p>
+    <w:p>
+      <w:pPr>
+        <w:pStyle w:val="style52"/>
+        <w:widowControl/>
+        <w:tabs>
+          <w:tab w:leader="none" w:pos="1440" w:val="left"/>
+        </w:tabs>
+        <w:suppressAutoHyphens w:val="true"/>
+        <w:spacing w:after="0" w:before="0" w:line="100" w:lineRule="atLeast"/>
+        <w:jc w:val="left"/>
+      </w:pPr>
+      <w:r>
+        <w:rPr>
+          <w:rFonts w:cs="Calibri" w:eastAsia="SimSun"/>
+          <w:b w:val="false"/>
+          <w:bCs w:val="false"/>
+          <w:color w:val="00000A"/>
+          <w:sz w:val="22"/>
+          <w:szCs w:val="22"/>
+          <w:lang w:bidi="ar-SA" w:eastAsia="en-US" w:val="en-US"/>
+        </w:rPr>
+        <w:t>Made arrowheads color match the link color.</w:t>
+      </w:r>
+    </w:p>
+    <w:p>
+      <w:pPr>
+        <w:pStyle w:val="style52"/>
+        <w:widowControl/>
+        <w:tabs>
+          <w:tab w:leader="none" w:pos="1440" w:val="left"/>
+        </w:tabs>
+        <w:suppressAutoHyphens w:val="true"/>
+        <w:spacing w:after="0" w:before="0" w:line="100" w:lineRule="atLeast"/>
+        <w:jc w:val="left"/>
+      </w:pPr>
+      <w:r>
+        <w:rPr>
+          <w:rFonts w:cs="Calibri" w:eastAsia="SimSun"/>
+          <w:b w:val="false"/>
+          <w:bCs w:val="false"/>
+          <w:color w:val="00000A"/>
+          <w:sz w:val="22"/>
+          <w:szCs w:val="22"/>
+          <w:lang w:bidi="ar-SA" w:eastAsia="en-US" w:val="en-US"/>
+        </w:rPr>
+        <w:t>Fixed multi-node description including in-chapter nodes.</w:t>
+      </w:r>
+    </w:p>
+    <w:p>
+      <w:pPr>
+        <w:pStyle w:val="style52"/>
+        <w:widowControl/>
+        <w:tabs>
+          <w:tab w:leader="none" w:pos="1440" w:val="left"/>
+        </w:tabs>
+        <w:suppressAutoHyphens w:val="true"/>
+        <w:spacing w:after="0" w:before="0" w:line="100" w:lineRule="atLeast"/>
+        <w:jc w:val="left"/>
+      </w:pPr>
+      <w:r>
+        <w:rPr>
+          <w:rFonts w:cs="Calibri" w:eastAsia="SimSun"/>
+          <w:b w:val="false"/>
+          <w:bCs w:val="false"/>
+          <w:color w:val="00000A"/>
+          <w:sz w:val="22"/>
+          <w:szCs w:val="22"/>
+          <w:lang w:bidi="ar-SA" w:eastAsia="en-US" w:val="en-US"/>
+        </w:rPr>
+        <w:t>Added titles of nodes to multi-nodes.</w:t>
+      </w:r>
+    </w:p>
+    <w:p>
+      <w:pPr>
+        <w:pStyle w:val="style52"/>
+        <w:widowControl/>
+        <w:tabs>
+          <w:tab w:leader="none" w:pos="1440" w:val="left"/>
+        </w:tabs>
+        <w:suppressAutoHyphens w:val="true"/>
+        <w:spacing w:after="0" w:before="0" w:line="100" w:lineRule="atLeast"/>
+        <w:jc w:val="left"/>
+      </w:pPr>
+      <w:r>
+        <w:rPr>
+          <w:rFonts w:cs="Calibri" w:eastAsia="SimSun"/>
+          <w:b w:val="false"/>
+          <w:bCs w:val="false"/>
+          <w:color w:val="00000A"/>
+          <w:sz w:val="22"/>
+          <w:szCs w:val="22"/>
+          <w:lang w:bidi="ar-SA" w:eastAsia="en-US" w:val="en-US"/>
+        </w:rPr>
+        <w:t>Changed multi-nodes border color to be more noticeable.</w:t>
+      </w:r>
+    </w:p>
+    <w:p>
+      <w:pPr>
+        <w:pStyle w:val="style52"/>
+        <w:widowControl/>
+        <w:tabs>
+          <w:tab w:leader="none" w:pos="1440" w:val="left"/>
+        </w:tabs>
+        <w:suppressAutoHyphens w:val="true"/>
+        <w:spacing w:after="0" w:before="0" w:line="100" w:lineRule="atLeast"/>
+        <w:jc w:val="left"/>
+      </w:pPr>
+      <w:r>
+        <w:rPr>
+          <w:rFonts w:cs="Calibri" w:eastAsia="SimSun"/>
+          <w:b w:val="false"/>
+          <w:bCs w:val="false"/>
+          <w:color w:val="00000A"/>
+          <w:sz w:val="22"/>
+          <w:szCs w:val="22"/>
+          <w:lang w:bidi="ar-SA" w:eastAsia="en-US" w:val="en-US"/>
+        </w:rPr>
+        <w:t>Made multi-nodes always show full description.</w:t>
+      </w:r>
+    </w:p>
+    <w:p>
+      <w:pPr>
+        <w:pStyle w:val="style52"/>
+        <w:widowControl/>
+        <w:tabs>
+          <w:tab w:leader="none" w:pos="1440" w:val="left"/>
+        </w:tabs>
+        <w:suppressAutoHyphens w:val="true"/>
+        <w:spacing w:after="0" w:before="0" w:line="100" w:lineRule="atLeast"/>
+        <w:jc w:val="left"/>
+      </w:pPr>
+      <w:r>
+        <w:rPr>
+          <w:rFonts w:cs="Calibri" w:eastAsia="SimSun"/>
+          <w:b w:val="false"/>
+          <w:bCs w:val="false"/>
+          <w:color w:val="00000A"/>
+          <w:sz w:val="22"/>
+          <w:szCs w:val="22"/>
+          <w:lang w:bidi="ar-SA" w:eastAsia="en-US" w:val="en-US"/>
+        </w:rPr>
+        <w:t>Continue looking at graph layouts</w:t>
+      </w:r>
+    </w:p>
+    <w:p>
+      <w:pPr>
+        <w:pStyle w:val="style52"/>
+        <w:widowControl/>
+        <w:tabs>
+          <w:tab w:leader="none" w:pos="1440" w:val="left"/>
+        </w:tabs>
+        <w:suppressAutoHyphens w:val="true"/>
+        <w:spacing w:after="0" w:before="0" w:line="100" w:lineRule="atLeast"/>
+        <w:jc w:val="left"/>
+      </w:pPr>
+      <w:r>
+        <w:rPr>
+          <w:rFonts w:cs="Calibri" w:eastAsia="SimSun"/>
+          <w:b w:val="false"/>
+          <w:bCs w:val="false"/>
+          <w:color w:val="00000A"/>
+          <w:sz w:val="22"/>
+          <w:szCs w:val="22"/>
+          <w:lang w:bidi="ar-SA" w:eastAsia="en-US" w:val="en-US"/>
+        </w:rPr>
+        <w:t>Made arrowheads dependent on link size.</w:t>
+      </w:r>
+    </w:p>
+    <w:p>
+      <w:pPr>
+        <w:pStyle w:val="style52"/>
+        <w:widowControl/>
+        <w:tabs>
+          <w:tab w:leader="none" w:pos="1440" w:val="left"/>
+        </w:tabs>
+        <w:suppressAutoHyphens w:val="true"/>
+        <w:spacing w:after="0" w:before="0" w:line="100" w:lineRule="atLeast"/>
+        <w:jc w:val="left"/>
+      </w:pPr>
+      <w:r>
+        <w:rPr>
+          <w:rFonts w:cs="Calibri" w:eastAsia="SimSun"/>
+          <w:b w:val="false"/>
+          <w:bCs w:val="false"/>
+          <w:color w:val="00000A"/>
+          <w:sz w:val="22"/>
+          <w:szCs w:val="22"/>
+          <w:lang w:bidi="ar-SA" w:eastAsia="en-US" w:val="en-US"/>
+        </w:rPr>
+        <w:t>Fixed inconsistent overview link widths.</w:t>
+      </w:r>
+    </w:p>
+    <w:p>
+      <w:pPr>
+        <w:pStyle w:val="style52"/>
+        <w:widowControl/>
+        <w:tabs>
+          <w:tab w:leader="none" w:pos="1440" w:val="left"/>
+        </w:tabs>
+        <w:suppressAutoHyphens w:val="true"/>
+        <w:spacing w:after="0" w:before="0" w:line="100" w:lineRule="atLeast"/>
+        <w:jc w:val="left"/>
+      </w:pPr>
+      <w:r>
+        <w:rPr>
+          <w:rFonts w:cs="Calibri" w:eastAsia="SimSun"/>
+          <w:b w:val="false"/>
+          <w:bCs w:val="false"/>
+          <w:color w:val="00000A"/>
+          <w:sz w:val="22"/>
+          <w:szCs w:val="22"/>
+          <w:lang w:bidi="ar-SA" w:eastAsia="en-US" w:val="en-US"/>
+        </w:rPr>
+        <w:t>Made link ends more distinct, different colors when highlighted.</w:t>
+      </w:r>
+    </w:p>
+    <w:p>
+      <w:pPr>
+        <w:pStyle w:val="style52"/>
+        <w:widowControl/>
+        <w:tabs>
+          <w:tab w:leader="none" w:pos="1440" w:val="left"/>
+        </w:tabs>
+        <w:suppressAutoHyphens w:val="true"/>
+        <w:spacing w:after="0" w:before="0" w:line="100" w:lineRule="atLeast"/>
+        <w:jc w:val="left"/>
+      </w:pPr>
+      <w:r>
+        <w:rPr>
+          <w:rFonts w:cs="Calibri" w:eastAsia="SimSun"/>
+          <w:b w:val="false"/>
+          <w:bCs w:val="false"/>
+          <w:color w:val="00000A"/>
+          <w:sz w:val="22"/>
+          <w:szCs w:val="22"/>
+          <w:lang w:bidi="ar-SA" w:eastAsia="en-US" w:val="en-US"/>
+        </w:rPr>
+        <w:t>Made smaller links go on top of larger ones.</w:t>
+      </w:r>
+    </w:p>
+    <w:p>
+      <w:pPr>
+        <w:pStyle w:val="style52"/>
+        <w:widowControl/>
+        <w:tabs>
+          <w:tab w:leader="none" w:pos="1440" w:val="left"/>
+        </w:tabs>
+        <w:suppressAutoHyphens w:val="true"/>
+        <w:spacing w:after="0" w:before="0" w:line="100" w:lineRule="atLeast"/>
+        <w:jc w:val="left"/>
+      </w:pPr>
+      <w:r>
+        <w:rPr>
+          <w:rFonts w:cs="Calibri" w:eastAsia="SimSun"/>
+          <w:b w:val="false"/>
+          <w:bCs w:val="false"/>
+          <w:color w:val="00000A"/>
+          <w:sz w:val="22"/>
+          <w:szCs w:val="22"/>
+          <w:lang w:bidi="ar-SA" w:eastAsia="en-US" w:val="en-US"/>
+        </w:rPr>
+        <w:t>Made sure text fits in it's rectangle.</w:t>
+      </w:r>
+    </w:p>
+    <w:p>
+      <w:pPr>
+        <w:pStyle w:val="style52"/>
+        <w:widowControl/>
+        <w:tabs>
+          <w:tab w:leader="none" w:pos="1440" w:val="left"/>
+        </w:tabs>
+        <w:suppressAutoHyphens w:val="true"/>
+        <w:spacing w:after="0" w:before="0" w:line="100" w:lineRule="atLeast"/>
+        <w:jc w:val="left"/>
+      </w:pPr>
+      <w:r>
+        <w:rPr>
+          <w:rFonts w:cs="Calibri" w:eastAsia="SimSun"/>
+          <w:b w:val="false"/>
+          <w:bCs w:val="false"/>
+          <w:color w:val="00000A"/>
+          <w:sz w:val="22"/>
+          <w:szCs w:val="22"/>
+          <w:lang w:bidi="ar-SA" w:eastAsia="en-US" w:val="en-US"/>
+        </w:rPr>
+        <w:t>Made it so the currently selected node is always highlighted.</w:t>
+      </w:r>
+    </w:p>
+    <w:p>
+      <w:pPr>
+        <w:pStyle w:val="style52"/>
+        <w:widowControl/>
+        <w:tabs>
+          <w:tab w:leader="none" w:pos="1440" w:val="left"/>
+        </w:tabs>
+        <w:suppressAutoHyphens w:val="true"/>
+        <w:spacing w:after="0" w:before="0" w:line="100" w:lineRule="atLeast"/>
+        <w:jc w:val="left"/>
+      </w:pPr>
+      <w:r>
+        <w:rPr>
+          <w:rFonts w:cs="Calibri" w:eastAsia="SimSun"/>
+          <w:b w:val="false"/>
+          <w:bCs w:val="false"/>
+          <w:color w:val="00000A"/>
+          <w:sz w:val="22"/>
+          <w:szCs w:val="22"/>
+          <w:lang w:bidi="ar-SA" w:eastAsia="en-US" w:val="en-US"/>
+        </w:rPr>
+        <w:t>Made current selected node stand out with a yellow, thicker border.</w:t>
+      </w:r>
+    </w:p>
+    <w:p>
+      <w:pPr>
+        <w:pStyle w:val="style52"/>
+        <w:widowControl/>
+        <w:tabs>
+          <w:tab w:leader="none" w:pos="1440" w:val="left"/>
+        </w:tabs>
+        <w:suppressAutoHyphens w:val="true"/>
+        <w:spacing w:after="0" w:before="0" w:line="100" w:lineRule="atLeast"/>
+        <w:jc w:val="left"/>
+      </w:pPr>
+      <w:r>
+        <w:rPr>
+          <w:rFonts w:cs="Calibri" w:eastAsia="SimSun"/>
+          <w:b w:val="false"/>
+          <w:bCs w:val="false"/>
+          <w:color w:val="00000A"/>
+          <w:sz w:val="22"/>
+          <w:szCs w:val="22"/>
+          <w:lang w:bidi="ar-SA" w:eastAsia="en-US" w:val="en-US"/>
+        </w:rPr>
+        <w:t>Made overview node rounded corners more round.</w:t>
+      </w:r>
+    </w:p>
+    <w:p>
+      <w:pPr>
+        <w:pStyle w:val="style52"/>
+        <w:widowControl/>
+        <w:tabs>
+          <w:tab w:leader="none" w:pos="1440" w:val="left"/>
+        </w:tabs>
+        <w:suppressAutoHyphens w:val="true"/>
+        <w:spacing w:after="0" w:before="0" w:line="100" w:lineRule="atLeast"/>
+        <w:jc w:val="left"/>
+      </w:pPr>
+      <w:r>
+        <w:rPr>
+          <w:rFonts w:cs="Calibri" w:eastAsia="SimSun"/>
+          <w:b w:val="false"/>
+          <w:bCs w:val="false"/>
+          <w:color w:val="00000A"/>
+          <w:sz w:val="22"/>
+          <w:szCs w:val="22"/>
+          <w:lang w:bidi="ar-SA" w:eastAsia="en-US" w:val="en-US"/>
+        </w:rPr>
+        <w:t>Made links disappear last when switching view.</w:t>
+      </w:r>
+    </w:p>
+    <w:p>
+      <w:pPr>
+        <w:pStyle w:val="style52"/>
+        <w:widowControl/>
+        <w:tabs>
+          <w:tab w:leader="none" w:pos="1440" w:val="left"/>
+        </w:tabs>
+        <w:suppressAutoHyphens w:val="true"/>
+        <w:spacing w:after="0" w:before="0" w:line="100" w:lineRule="atLeast"/>
+        <w:jc w:val="left"/>
+      </w:pPr>
+      <w:r>
+        <w:rPr>
+          <w:rFonts w:cs="Calibri" w:eastAsia="SimSun"/>
+          <w:b w:val="false"/>
+          <w:bCs w:val="false"/>
+          <w:color w:val="00000A"/>
+          <w:sz w:val="22"/>
+          <w:szCs w:val="22"/>
+          <w:lang w:bidi="ar-SA" w:eastAsia="en-US" w:val="en-US"/>
+        </w:rPr>
+        <w:t>Adjusted chapter link widths being too large, and changing wrongly depending on zoom level.</w:t>
+      </w:r>
+    </w:p>
+    <w:p>
+      <w:pPr>
+        <w:pStyle w:val="style52"/>
+        <w:widowControl/>
+        <w:tabs>
+          <w:tab w:leader="none" w:pos="1440" w:val="left"/>
+        </w:tabs>
+        <w:suppressAutoHyphens w:val="true"/>
+        <w:spacing w:after="0" w:before="0" w:line="100" w:lineRule="atLeast"/>
+        <w:jc w:val="left"/>
+      </w:pPr>
+      <w:r>
+        <w:rPr>
+          <w:rFonts w:cs="Calibri" w:eastAsia="SimSun"/>
+          <w:b w:val="false"/>
+          <w:bCs w:val="false"/>
+          <w:color w:val="00000A"/>
+          <w:sz w:val="22"/>
+          <w:szCs w:val="22"/>
+          <w:lang w:bidi="ar-SA" w:eastAsia="en-US" w:val="en-US"/>
+        </w:rPr>
+        <w:t>Disabled the page button in overview mode.</w:t>
+      </w:r>
+    </w:p>
+    <w:p>
+      <w:pPr>
+        <w:pStyle w:val="style52"/>
+        <w:widowControl/>
+        <w:tabs>
+          <w:tab w:leader="none" w:pos="1440" w:val="left"/>
+        </w:tabs>
+        <w:suppressAutoHyphens w:val="true"/>
+        <w:spacing w:after="0" w:before="0" w:line="100" w:lineRule="atLeast"/>
+        <w:jc w:val="left"/>
+      </w:pPr>
+      <w:r>
+        <w:rPr>
+          <w:rFonts w:cs="Calibri" w:eastAsia="SimSun"/>
+          <w:b w:val="false"/>
+          <w:bCs w:val="false"/>
+          <w:color w:val="00000A"/>
+          <w:sz w:val="22"/>
+          <w:szCs w:val="22"/>
+          <w:lang w:bidi="ar-SA" w:eastAsia="en-US" w:val="en-US"/>
+        </w:rPr>
+        <w:t>Fixed search breaking again.</w:t>
+      </w:r>
+    </w:p>
+    <w:p>
+      <w:pPr>
+        <w:pStyle w:val="style52"/>
+        <w:widowControl/>
+        <w:tabs>
+          <w:tab w:leader="none" w:pos="1440" w:val="left"/>
+        </w:tabs>
+        <w:suppressAutoHyphens w:val="true"/>
+        <w:spacing w:after="0" w:before="0" w:line="100" w:lineRule="atLeast"/>
+        <w:jc w:val="left"/>
+      </w:pPr>
+      <w:r>
+        <w:rPr>
+          <w:rFonts w:cs="Calibri" w:eastAsia="SimSun"/>
+          <w:b w:val="false"/>
+          <w:bCs w:val="false"/>
+          <w:color w:val="00000A"/>
+          <w:sz w:val="22"/>
+          <w:szCs w:val="22"/>
+          <w:lang w:bidi="ar-SA" w:eastAsia="en-US" w:val="en-US"/>
+        </w:rPr>
+        <w:t xml:space="preserve">Added ability to set a default chapter node, which is centered at start, using </w:t>
+        <w:tab/>
+        <w:t>&lt;defaultChapter&gt;true&lt;/defaultChapter&gt;</w:t>
+      </w:r>
+    </w:p>
+    <w:p>
+      <w:pPr>
+        <w:pStyle w:val="style52"/>
+        <w:widowControl/>
+        <w:tabs>
+          <w:tab w:leader="none" w:pos="1440" w:val="left"/>
+        </w:tabs>
+        <w:suppressAutoHyphens w:val="true"/>
+        <w:spacing w:after="0" w:before="0" w:line="100" w:lineRule="atLeast"/>
+        <w:jc w:val="left"/>
+      </w:pPr>
+      <w:r>
+        <w:rPr>
+          <w:rFonts w:cs="Calibri" w:eastAsia="SimSun"/>
+          <w:b w:val="false"/>
+          <w:bCs w:val="false"/>
+          <w:color w:val="00000A"/>
+          <w:sz w:val="22"/>
+          <w:szCs w:val="22"/>
+          <w:lang w:bidi="ar-SA" w:eastAsia="en-US" w:val="en-US"/>
+        </w:rPr>
+        <w:t>Added buttons for zooming.</w:t>
+      </w:r>
+    </w:p>
+    <w:p>
+      <w:pPr>
+        <w:pStyle w:val="style52"/>
+        <w:widowControl/>
+        <w:tabs>
+          <w:tab w:leader="none" w:pos="1440" w:val="left"/>
+        </w:tabs>
+        <w:suppressAutoHyphens w:val="true"/>
+        <w:spacing w:after="0" w:before="0" w:line="100" w:lineRule="atLeast"/>
+        <w:jc w:val="left"/>
+      </w:pPr>
+      <w:r>
+        <w:rPr>
+          <w:rFonts w:cs="Calibri" w:eastAsia="SimSun"/>
+          <w:b w:val="false"/>
+          <w:bCs w:val="false"/>
+          <w:color w:val="00000A"/>
+          <w:sz w:val="22"/>
+          <w:szCs w:val="22"/>
+          <w:lang w:bidi="ar-SA" w:eastAsia="en-US" w:val="en-US"/>
+        </w:rPr>
+        <w:t>Fixed broken zoom transitions.</w:t>
+      </w:r>
+    </w:p>
+    <w:p>
+      <w:pPr>
+        <w:pStyle w:val="style52"/>
+        <w:widowControl/>
+        <w:tabs>
+          <w:tab w:leader="none" w:pos="1440" w:val="left"/>
+        </w:tabs>
+        <w:suppressAutoHyphens w:val="true"/>
+        <w:spacing w:after="0" w:before="0" w:line="100" w:lineRule="atLeast"/>
+        <w:jc w:val="left"/>
+      </w:pPr>
+      <w:r>
+        <w:rPr>
+          <w:rFonts w:cs="Calibri" w:eastAsia="SimSun"/>
+          <w:b w:val="false"/>
+          <w:bCs w:val="false"/>
+          <w:color w:val="00000A"/>
+          <w:sz w:val="22"/>
+          <w:szCs w:val="22"/>
+          <w:lang w:bidi="ar-SA" w:eastAsia="en-US" w:val="en-US"/>
+        </w:rPr>
+        <w:t>Made chapter layout consistent. When adding new nodes, everything is not rearranged.</w:t>
+      </w:r>
+    </w:p>
+    <w:p>
+      <w:pPr>
+        <w:pStyle w:val="style52"/>
+        <w:widowControl/>
+        <w:tabs>
+          <w:tab w:leader="none" w:pos="1440" w:val="left"/>
+        </w:tabs>
+        <w:suppressAutoHyphens w:val="true"/>
+        <w:spacing w:after="0" w:before="0" w:line="100" w:lineRule="atLeast"/>
+        <w:jc w:val="left"/>
+      </w:pPr>
+      <w:r>
+        <w:rPr>
+          <w:rFonts w:cs="Calibri" w:eastAsia="SimSun"/>
+          <w:b w:val="false"/>
+          <w:bCs w:val="false"/>
+          <w:color w:val="00000A"/>
+          <w:sz w:val="22"/>
+          <w:szCs w:val="22"/>
+          <w:lang w:bidi="ar-SA" w:eastAsia="en-US" w:val="en-US"/>
+        </w:rPr>
+        <w:t>Added ability to set default chapter nodes in xml.</w:t>
+      </w:r>
+    </w:p>
+    <w:p>
+      <w:pPr>
+        <w:pStyle w:val="style52"/>
+        <w:widowControl/>
+        <w:tabs>
+          <w:tab w:leader="none" w:pos="1440" w:val="left"/>
+        </w:tabs>
+        <w:suppressAutoHyphens w:val="true"/>
+        <w:spacing w:after="0" w:before="0" w:line="100" w:lineRule="atLeast"/>
+        <w:jc w:val="left"/>
+      </w:pPr>
+      <w:r>
+        <w:rPr>
+          <w:rFonts w:cs="Calibri" w:eastAsia="SimSun"/>
+          <w:b w:val="false"/>
+          <w:bCs w:val="false"/>
+          <w:color w:val="00000A"/>
+          <w:sz w:val="22"/>
+          <w:szCs w:val="22"/>
+          <w:lang w:bidi="ar-SA" w:eastAsia="en-US" w:val="en-US"/>
+        </w:rPr>
+        <w:t>Fixed links bug not showing some first level nodes.</w:t>
+      </w:r>
+    </w:p>
+    <w:p>
+      <w:pPr>
+        <w:pStyle w:val="style52"/>
+        <w:widowControl/>
+        <w:tabs>
+          <w:tab w:leader="none" w:pos="1440" w:val="left"/>
+        </w:tabs>
+        <w:suppressAutoHyphens w:val="true"/>
+        <w:spacing w:after="0" w:before="0" w:line="100" w:lineRule="atLeast"/>
+        <w:jc w:val="left"/>
+      </w:pPr>
+      <w:r>
+        <w:rPr>
+          <w:rFonts w:cs="Calibri" w:eastAsia="SimSun"/>
+          <w:b w:val="false"/>
+          <w:bCs w:val="false"/>
+          <w:color w:val="00000A"/>
+          <w:sz w:val="22"/>
+          <w:szCs w:val="22"/>
+          <w:lang w:bidi="ar-SA" w:eastAsia="en-US" w:val="en-US"/>
+        </w:rPr>
+        <w:t>Fixed horizontal and vertical link heads not being correctly positioned.</w:t>
+      </w:r>
+    </w:p>
+    <w:p>
+      <w:pPr>
+        <w:pStyle w:val="style52"/>
+        <w:widowControl/>
+        <w:tabs>
+          <w:tab w:leader="none" w:pos="1440" w:val="left"/>
+        </w:tabs>
+        <w:suppressAutoHyphens w:val="true"/>
+        <w:spacing w:after="0" w:before="0" w:line="100" w:lineRule="atLeast"/>
+        <w:jc w:val="left"/>
+      </w:pPr>
+      <w:r>
+        <w:rPr>
+          <w:rFonts w:cs="Calibri" w:eastAsia="SimSun"/>
+          <w:b w:val="false"/>
+          <w:bCs w:val="false"/>
+          <w:color w:val="00000A"/>
+          <w:sz w:val="22"/>
+          <w:szCs w:val="22"/>
+          <w:lang w:bidi="ar-SA" w:eastAsia="en-US" w:val="en-US"/>
+        </w:rPr>
+        <w:t>Fixed chapter titles disappearing when you visit another chapter first.</w:t>
+      </w:r>
+    </w:p>
+    <w:p>
+      <w:pPr>
+        <w:pStyle w:val="style52"/>
+        <w:widowControl/>
+        <w:tabs>
+          <w:tab w:leader="none" w:pos="1440" w:val="left"/>
+        </w:tabs>
+        <w:suppressAutoHyphens w:val="true"/>
+        <w:spacing w:after="0" w:before="0" w:line="100" w:lineRule="atLeast"/>
+        <w:jc w:val="left"/>
+      </w:pPr>
+      <w:r>
+        <w:rPr>
+          <w:rFonts w:cs="Calibri" w:eastAsia="SimSun"/>
+          <w:b w:val="false"/>
+          <w:bCs w:val="false"/>
+          <w:color w:val="00000A"/>
+          <w:sz w:val="22"/>
+          <w:szCs w:val="22"/>
+          <w:lang w:bidi="ar-SA" w:eastAsia="en-US" w:val="en-US"/>
+        </w:rPr>
+        <w:t>Removed link types in overview.</w:t>
+      </w:r>
+    </w:p>
+    <w:p>
+      <w:pPr>
+        <w:pStyle w:val="style52"/>
+        <w:widowControl/>
+        <w:tabs>
+          <w:tab w:leader="none" w:pos="1440" w:val="left"/>
+        </w:tabs>
+        <w:suppressAutoHyphens w:val="true"/>
+        <w:spacing w:after="0" w:before="0" w:line="100" w:lineRule="atLeast"/>
+        <w:jc w:val="left"/>
+      </w:pPr>
+      <w:r>
+        <w:rPr>
+          <w:rFonts w:cs="Calibri" w:eastAsia="SimSun"/>
+          <w:b w:val="false"/>
+          <w:bCs w:val="false"/>
+          <w:color w:val="00000A"/>
+          <w:sz w:val="22"/>
+          <w:szCs w:val="22"/>
+          <w:lang w:bidi="ar-SA" w:eastAsia="en-US" w:val="en-US"/>
+        </w:rPr>
+        <w:t>Adjusted horizontal space between nodes.</w:t>
+      </w:r>
+    </w:p>
+    <w:p>
+      <w:pPr>
+        <w:pStyle w:val="style52"/>
+        <w:widowControl/>
+        <w:tabs>
+          <w:tab w:leader="none" w:pos="1440" w:val="left"/>
+        </w:tabs>
+        <w:suppressAutoHyphens w:val="true"/>
+        <w:spacing w:after="0" w:before="0" w:line="100" w:lineRule="atLeast"/>
+        <w:jc w:val="left"/>
+      </w:pPr>
+      <w:r>
+        <w:rPr>
+          <w:rFonts w:cs="Calibri" w:eastAsia="SimSun"/>
+          <w:b w:val="false"/>
+          <w:bCs w:val="false"/>
+          <w:color w:val="00000A"/>
+          <w:sz w:val="22"/>
+          <w:szCs w:val="22"/>
+          <w:lang w:bidi="ar-SA" w:eastAsia="en-US" w:val="en-US"/>
+        </w:rPr>
+        <w:t>Added slider bar for default default zoom levels for chapter and overview to options menu.</w:t>
+      </w:r>
+    </w:p>
+    <w:p>
+      <w:pPr>
+        <w:pStyle w:val="style52"/>
+        <w:widowControl/>
+        <w:tabs>
+          <w:tab w:leader="none" w:pos="1440" w:val="left"/>
+        </w:tabs>
+        <w:suppressAutoHyphens w:val="true"/>
+        <w:spacing w:after="0" w:before="0" w:line="100" w:lineRule="atLeast"/>
+        <w:jc w:val="left"/>
+      </w:pPr>
+      <w:r>
+        <w:rPr>
+          <w:rFonts w:cs="Calibri" w:eastAsia="SimSun"/>
+          <w:b w:val="false"/>
+          <w:bCs w:val="false"/>
+          <w:color w:val="00000A"/>
+          <w:sz w:val="22"/>
+          <w:szCs w:val="22"/>
+          <w:lang w:bidi="ar-SA" w:eastAsia="en-US" w:val="en-US"/>
+        </w:rPr>
+        <w:t>Added ability to change font sizes during runtime, through options menu.</w:t>
+      </w:r>
+    </w:p>
+    <w:p>
+      <w:pPr>
+        <w:pStyle w:val="style52"/>
+        <w:widowControl/>
+        <w:tabs>
+          <w:tab w:leader="none" w:pos="1440" w:val="left"/>
+        </w:tabs>
+        <w:suppressAutoHyphens w:val="true"/>
+        <w:spacing w:after="0" w:before="0" w:line="100" w:lineRule="atLeast"/>
+        <w:jc w:val="left"/>
+      </w:pPr>
+      <w:r>
+        <w:rPr>
+          <w:rFonts w:cs="Calibri" w:eastAsia="SimSun"/>
+          <w:b w:val="false"/>
+          <w:bCs w:val="false"/>
+          <w:color w:val="00000A"/>
+          <w:sz w:val="22"/>
+          <w:szCs w:val="22"/>
+          <w:lang w:bidi="ar-SA" w:eastAsia="en-US" w:val="en-US"/>
+        </w:rPr>
+        <w:t>Fixed overview node to correctly encompass it's whole text.</w:t>
+      </w:r>
+    </w:p>
+    <w:p>
+      <w:pPr>
+        <w:pStyle w:val="style52"/>
+        <w:widowControl/>
+        <w:tabs>
+          <w:tab w:leader="none" w:pos="1440" w:val="left"/>
+        </w:tabs>
+        <w:suppressAutoHyphens w:val="true"/>
+        <w:spacing w:after="0" w:before="0" w:line="100" w:lineRule="atLeast"/>
+        <w:jc w:val="left"/>
+      </w:pPr>
+      <w:r>
+        <w:rPr>
+          <w:rFonts w:cs="Calibri" w:eastAsia="SimSun"/>
+          <w:b w:val="false"/>
+          <w:bCs w:val="false"/>
+          <w:color w:val="00000A"/>
+          <w:sz w:val="22"/>
+          <w:szCs w:val="22"/>
+          <w:lang w:bidi="ar-SA" w:eastAsia="en-US" w:val="en-US"/>
+        </w:rPr>
+        <w:t>Add ability to determine node position by shift-clicking nodes.</w:t>
+      </w:r>
+    </w:p>
+    <w:p>
+      <w:pPr>
+        <w:pStyle w:val="style52"/>
+        <w:widowControl/>
+        <w:tabs>
+          <w:tab w:leader="none" w:pos="1440" w:val="left"/>
+        </w:tabs>
+        <w:suppressAutoHyphens w:val="true"/>
+        <w:spacing w:after="0" w:before="0" w:line="100" w:lineRule="atLeast"/>
+        <w:jc w:val="left"/>
+      </w:pPr>
+      <w:r>
+        <w:rPr>
+          <w:rFonts w:cs="Calibri" w:eastAsia="SimSun"/>
+          <w:b w:val="false"/>
+          <w:bCs w:val="false"/>
+          <w:color w:val="00000A"/>
+          <w:sz w:val="22"/>
+          <w:szCs w:val="22"/>
+          <w:lang w:bidi="ar-SA" w:eastAsia="en-US" w:val="en-US"/>
+        </w:rPr>
+        <w:t>Centered all nodes under their chapter when moving from overview to chapter view.</w:t>
+      </w:r>
+    </w:p>
+    <w:p>
+      <w:pPr>
+        <w:pStyle w:val="style52"/>
+        <w:widowControl/>
+        <w:tabs>
+          <w:tab w:leader="none" w:pos="1440" w:val="left"/>
+        </w:tabs>
+        <w:suppressAutoHyphens w:val="true"/>
+        <w:spacing w:after="0" w:before="0" w:line="100" w:lineRule="atLeast"/>
+        <w:jc w:val="left"/>
+      </w:pPr>
+      <w:r>
+        <w:rPr>
+          <w:rFonts w:cs="Calibri" w:eastAsia="SimSun"/>
+          <w:b w:val="false"/>
+          <w:bCs w:val="false"/>
+          <w:color w:val="00000A"/>
+          <w:sz w:val="22"/>
+          <w:szCs w:val="22"/>
+          <w:lang w:bidi="ar-SA" w:eastAsia="en-US" w:val="en-US"/>
+        </w:rPr>
+        <w:t>Fixed get searching to work with GraphViz.</w:t>
+      </w:r>
+    </w:p>
+    <w:p>
+      <w:pPr>
+        <w:pStyle w:val="style52"/>
+        <w:widowControl/>
+        <w:tabs>
+          <w:tab w:leader="none" w:pos="1440" w:val="left"/>
+        </w:tabs>
+        <w:suppressAutoHyphens w:val="true"/>
+        <w:spacing w:after="0" w:before="0" w:line="100" w:lineRule="atLeast"/>
+        <w:jc w:val="left"/>
+      </w:pPr>
+      <w:r>
+        <w:rPr>
+          <w:rFonts w:cs="Calibri" w:eastAsia="SimSun"/>
+          <w:b w:val="false"/>
+          <w:bCs w:val="false"/>
+          <w:color w:val="00000A"/>
+          <w:sz w:val="22"/>
+          <w:szCs w:val="22"/>
+          <w:lang w:bidi="ar-SA" w:eastAsia="en-US" w:val="en-US"/>
+        </w:rPr>
+        <w:t>Moved arrowheads behind nodes.</w:t>
+      </w:r>
+    </w:p>
+    <w:p>
+      <w:pPr>
+        <w:pStyle w:val="style52"/>
+        <w:widowControl/>
+        <w:tabs>
+          <w:tab w:leader="none" w:pos="1440" w:val="left"/>
+        </w:tabs>
+        <w:suppressAutoHyphens w:val="true"/>
+        <w:spacing w:after="0" w:before="0" w:line="100" w:lineRule="atLeast"/>
+        <w:jc w:val="left"/>
+      </w:pPr>
+      <w:r>
+        <w:rPr>
+          <w:rFonts w:cs="Calibri" w:eastAsia="SimSun"/>
+          <w:b w:val="false"/>
+          <w:bCs w:val="false"/>
+          <w:color w:val="00000A"/>
+          <w:sz w:val="22"/>
+          <w:szCs w:val="22"/>
+          <w:lang w:bidi="ar-SA" w:eastAsia="en-US" w:val="en-US"/>
+        </w:rPr>
+        <w:t>Fixed arrowheads so they move to the correct positions.</w:t>
+      </w:r>
+    </w:p>
+    <w:p>
+      <w:pPr>
+        <w:pStyle w:val="style52"/>
+        <w:widowControl/>
+        <w:tabs>
+          <w:tab w:leader="none" w:pos="1440" w:val="left"/>
+        </w:tabs>
+        <w:suppressAutoHyphens w:val="true"/>
+        <w:spacing w:after="0" w:before="0" w:line="100" w:lineRule="atLeast"/>
+        <w:jc w:val="left"/>
+      </w:pPr>
+      <w:r>
+        <w:rPr>
+          <w:rFonts w:cs="Calibri" w:eastAsia="SimSun"/>
+          <w:b w:val="false"/>
+          <w:bCs w:val="false"/>
+          <w:color w:val="00000A"/>
+          <w:sz w:val="22"/>
+          <w:szCs w:val="22"/>
+          <w:lang w:bidi="ar-SA" w:eastAsia="en-US" w:val="en-US"/>
+        </w:rPr>
+        <w:t>Added ability to toggle node dragging in options menu.</w:t>
+      </w:r>
+    </w:p>
+    <w:p>
+      <w:pPr>
+        <w:pStyle w:val="style52"/>
+        <w:widowControl/>
+        <w:tabs>
+          <w:tab w:leader="none" w:pos="1440" w:val="left"/>
+        </w:tabs>
+        <w:suppressAutoHyphens w:val="true"/>
+        <w:spacing w:after="0" w:before="0" w:line="100" w:lineRule="atLeast"/>
+        <w:jc w:val="left"/>
+      </w:pPr>
+      <w:r>
+        <w:rPr>
+          <w:rFonts w:cs="Calibri" w:eastAsia="SimSun"/>
+          <w:b w:val="false"/>
+          <w:bCs w:val="false"/>
+          <w:color w:val="00000A"/>
+          <w:sz w:val="22"/>
+          <w:szCs w:val="22"/>
+          <w:lang w:bidi="ar-SA" w:eastAsia="en-US" w:val="en-US"/>
+        </w:rPr>
+        <w:t>Added ability to set manual layout of nodes, used in overview.</w:t>
+      </w:r>
+    </w:p>
+    <w:p>
+      <w:pPr>
+        <w:pStyle w:val="style52"/>
+        <w:widowControl/>
+        <w:tabs>
+          <w:tab w:leader="none" w:pos="1440" w:val="left"/>
+        </w:tabs>
+        <w:suppressAutoHyphens w:val="true"/>
+        <w:spacing w:after="0" w:before="0" w:line="100" w:lineRule="atLeast"/>
+        <w:jc w:val="left"/>
+      </w:pPr>
+      <w:r>
+        <w:rPr>
+          <w:rFonts w:cs="Calibri" w:eastAsia="SimSun"/>
+          <w:b w:val="false"/>
+          <w:bCs w:val="false"/>
+          <w:color w:val="00000A"/>
+          <w:sz w:val="22"/>
+          <w:szCs w:val="22"/>
+          <w:lang w:bidi="ar-SA" w:eastAsia="en-US" w:val="en-US"/>
+        </w:rPr>
+        <w:t>Set a minimum node width.</w:t>
+      </w:r>
+    </w:p>
+    <w:p>
+      <w:pPr>
+        <w:pStyle w:val="style52"/>
+        <w:widowControl/>
+        <w:tabs>
+          <w:tab w:leader="none" w:pos="1440" w:val="left"/>
+        </w:tabs>
+        <w:suppressAutoHyphens w:val="true"/>
+        <w:spacing w:after="0" w:before="0" w:line="100" w:lineRule="atLeast"/>
+        <w:jc w:val="left"/>
+      </w:pPr>
+      <w:r>
+        <w:rPr>
+          <w:rFonts w:cs="Calibri" w:eastAsia="SimSun"/>
+          <w:b w:val="false"/>
+          <w:bCs w:val="false"/>
+          <w:color w:val="00000A"/>
+          <w:sz w:val="22"/>
+          <w:szCs w:val="22"/>
+          <w:lang w:bidi="ar-SA" w:eastAsia="en-US" w:val="en-US"/>
+        </w:rPr>
+        <w:t>Background color changes when moving between chapters in chapter view.</w:t>
+      </w:r>
+    </w:p>
+    <w:p>
+      <w:pPr>
+        <w:pStyle w:val="style52"/>
+        <w:widowControl/>
+        <w:tabs>
+          <w:tab w:leader="none" w:pos="1440" w:val="left"/>
+        </w:tabs>
+        <w:suppressAutoHyphens w:val="true"/>
+        <w:spacing w:after="0" w:before="0" w:line="100" w:lineRule="atLeast"/>
+        <w:jc w:val="left"/>
+      </w:pPr>
+      <w:r>
+        <w:rPr>
+          <w:rFonts w:cs="Calibri" w:eastAsia="SimSun"/>
+          <w:b w:val="false"/>
+          <w:bCs w:val="false"/>
+          <w:color w:val="00000A"/>
+          <w:sz w:val="22"/>
+          <w:szCs w:val="22"/>
+          <w:lang w:bidi="ar-SA" w:eastAsia="en-US" w:val="en-US"/>
+        </w:rPr>
+      </w:r>
+    </w:p>
+    <w:p>
+      <w:pPr>
+        <w:pStyle w:val="style52"/>
+        <w:widowControl/>
+        <w:tabs>
+          <w:tab w:leader="none" w:pos="1440" w:val="left"/>
+        </w:tabs>
+        <w:suppressAutoHyphens w:val="true"/>
+        <w:spacing w:after="0" w:before="0" w:line="100" w:lineRule="atLeast"/>
+        <w:jc w:val="left"/>
+      </w:pPr>
+      <w:r>
+        <w:rPr>
+          <w:rFonts w:cs="Calibri" w:eastAsia="SimSun"/>
+          <w:b w:val="false"/>
+          <w:bCs w:val="false"/>
+          <w:color w:val="00000A"/>
+          <w:sz w:val="22"/>
+          <w:szCs w:val="22"/>
+          <w:lang w:bidi="ar-SA" w:eastAsia="en-US" w:val="en-US"/>
+        </w:rPr>
+        <w:t>GUI Node maker:</w:t>
+      </w:r>
+    </w:p>
+    <w:p>
+      <w:pPr>
+        <w:pStyle w:val="style52"/>
+        <w:widowControl/>
+        <w:tabs>
+          <w:tab w:leader="none" w:pos="1440" w:val="left"/>
+        </w:tabs>
+        <w:suppressAutoHyphens w:val="true"/>
+        <w:spacing w:after="0" w:before="0" w:line="100" w:lineRule="atLeast"/>
+        <w:jc w:val="left"/>
+      </w:pPr>
+      <w:r>
+        <w:rPr>
+          <w:rFonts w:cs="Calibri" w:eastAsia="SimSun"/>
+          <w:b w:val="false"/>
+          <w:bCs w:val="false"/>
+          <w:color w:val="00000A"/>
+          <w:sz w:val="22"/>
+          <w:szCs w:val="22"/>
+          <w:lang w:bidi="ar-SA" w:eastAsia="en-US" w:val="en-US"/>
+        </w:rPr>
+        <w:t>Clicking ok after selecting node file with xml problem gives user notification</w:t>
+      </w:r>
+    </w:p>
+    <w:p>
+      <w:pPr>
+        <w:pStyle w:val="style52"/>
+        <w:widowControl/>
+        <w:tabs>
+          <w:tab w:leader="none" w:pos="1440" w:val="left"/>
+        </w:tabs>
+        <w:suppressAutoHyphens w:val="true"/>
+        <w:spacing w:after="0" w:before="0" w:line="100" w:lineRule="atLeast"/>
+        <w:jc w:val="left"/>
+      </w:pPr>
+      <w:r>
+        <w:rPr>
+          <w:rFonts w:cs="Calibri" w:eastAsia="SimSun"/>
+          <w:b w:val="false"/>
+          <w:bCs w:val="false"/>
+          <w:color w:val="00000A"/>
+          <w:sz w:val="22"/>
+          <w:szCs w:val="22"/>
+          <w:lang w:bidi="ar-SA" w:eastAsia="en-US" w:val="en-US"/>
+        </w:rPr>
+        <w:t>Change &amp; -&gt; &amp;amp; automatically</w:t>
+      </w:r>
+    </w:p>
+    <w:p>
+      <w:pPr>
+        <w:pStyle w:val="style52"/>
+        <w:widowControl/>
+        <w:tabs>
+          <w:tab w:leader="none" w:pos="1440" w:val="left"/>
+        </w:tabs>
+        <w:suppressAutoHyphens w:val="true"/>
+        <w:spacing w:after="0" w:before="0" w:line="100" w:lineRule="atLeast"/>
+        <w:jc w:val="left"/>
+      </w:pPr>
+      <w:r>
+        <w:rPr>
+          <w:rFonts w:cs="Calibri" w:eastAsia="SimSun"/>
+          <w:b w:val="false"/>
+          <w:bCs w:val="false"/>
+          <w:color w:val="00000A"/>
+          <w:sz w:val="22"/>
+          <w:szCs w:val="22"/>
+          <w:lang w:bidi="ar-SA" w:eastAsia="en-US" w:val="en-US"/>
+        </w:rPr>
+        <w:t>Can now add links to existing nodes.</w:t>
+      </w:r>
+    </w:p>
+    <w:p>
+      <w:pPr>
+        <w:pStyle w:val="style52"/>
+        <w:widowControl/>
+        <w:tabs>
+          <w:tab w:leader="none" w:pos="1440" w:val="left"/>
+        </w:tabs>
+        <w:suppressAutoHyphens w:val="true"/>
+        <w:spacing w:after="0" w:before="0" w:line="100" w:lineRule="atLeast"/>
+        <w:jc w:val="left"/>
+      </w:pPr>
+      <w:r>
+        <w:rPr>
+          <w:rFonts w:cs="Calibri" w:eastAsia="SimSun"/>
+          <w:b w:val="false"/>
+          <w:bCs w:val="false"/>
+          <w:color w:val="00000A"/>
+          <w:sz w:val="22"/>
+          <w:szCs w:val="22"/>
+          <w:lang w:bidi="ar-SA" w:eastAsia="en-US" w:val="en-US"/>
+        </w:rPr>
+        <w:t>Drop down lists for chapter and node selection.</w:t>
+      </w:r>
+    </w:p>
+    <w:p>
+      <w:pPr>
+        <w:pStyle w:val="style52"/>
+        <w:widowControl/>
+        <w:tabs>
+          <w:tab w:leader="none" w:pos="1440" w:val="left"/>
+        </w:tabs>
+        <w:suppressAutoHyphens w:val="true"/>
+        <w:spacing w:after="0" w:before="0" w:line="100" w:lineRule="atLeast"/>
+        <w:jc w:val="left"/>
+      </w:pPr>
+      <w:r>
+        <w:rPr>
+          <w:rFonts w:cs="Calibri" w:eastAsia="SimSun"/>
+          <w:b w:val="false"/>
+          <w:bCs w:val="false"/>
+          <w:color w:val="00000A"/>
+          <w:sz w:val="22"/>
+          <w:szCs w:val="22"/>
+          <w:lang w:bidi="ar-SA" w:eastAsia="en-US" w:val="en-US"/>
+        </w:rPr>
+        <w:t>Warning message for overwritting existing files.</w:t>
+      </w:r>
+    </w:p>
+    <w:p>
+      <w:pPr>
+        <w:pStyle w:val="style52"/>
+        <w:widowControl/>
+        <w:tabs>
+          <w:tab w:leader="none" w:pos="1440" w:val="left"/>
+        </w:tabs>
+        <w:suppressAutoHyphens w:val="true"/>
+        <w:spacing w:after="0" w:before="0" w:line="100" w:lineRule="atLeast"/>
+        <w:jc w:val="left"/>
+      </w:pPr>
+      <w:r>
+        <w:rPr>
+          <w:rFonts w:cs="Calibri" w:eastAsia="SimSun"/>
+          <w:b w:val="false"/>
+          <w:bCs w:val="false"/>
+          <w:color w:val="00000A"/>
+          <w:sz w:val="22"/>
+          <w:szCs w:val="22"/>
+          <w:lang w:bidi="ar-SA" w:eastAsia="en-US" w:val="en-US"/>
+        </w:rPr>
+        <w:t>Can now delete existing items.</w:t>
+      </w:r>
+    </w:p>
+    <w:p>
+      <w:pPr>
+        <w:pStyle w:val="style52"/>
+        <w:widowControl/>
+        <w:tabs>
+          <w:tab w:leader="none" w:pos="1440" w:val="left"/>
+        </w:tabs>
+        <w:suppressAutoHyphens w:val="true"/>
+        <w:spacing w:after="0" w:before="0" w:line="100" w:lineRule="atLeast"/>
+        <w:jc w:val="left"/>
+      </w:pPr>
+      <w:r>
+        <w:rPr>
+          <w:rFonts w:cs="Calibri" w:eastAsia="SimSun"/>
+          <w:b w:val="false"/>
+          <w:bCs w:val="false"/>
+          <w:color w:val="00000A"/>
+          <w:sz w:val="22"/>
+          <w:szCs w:val="22"/>
+          <w:lang w:bidi="ar-SA" w:eastAsia="en-US" w:val="en-US"/>
+        </w:rPr>
+        <w:t>Added ability to save xml.</w:t>
+      </w:r>
+    </w:p>
+    <w:p>
+      <w:pPr>
+        <w:pStyle w:val="style52"/>
+        <w:widowControl/>
+        <w:tabs>
+          <w:tab w:leader="none" w:pos="1440" w:val="left"/>
+        </w:tabs>
+        <w:suppressAutoHyphens w:val="true"/>
+        <w:spacing w:after="0" w:before="0" w:line="100" w:lineRule="atLeast"/>
+        <w:jc w:val="left"/>
+      </w:pPr>
+      <w:r>
+        <w:rPr>
+          <w:rFonts w:cs="Calibri" w:eastAsia="SimSun"/>
+          <w:b w:val="false"/>
+          <w:bCs w:val="false"/>
+          <w:color w:val="00000A"/>
+          <w:sz w:val="22"/>
+          <w:szCs w:val="22"/>
+          <w:lang w:bidi="ar-SA" w:eastAsia="en-US" w:val="en-US"/>
+        </w:rPr>
+        <w:t>Created the program.</w:t>
+      </w:r>
+    </w:p>
+    <w:p>
+      <w:pPr>
+        <w:pStyle w:val="style52"/>
+        <w:widowControl/>
+        <w:tabs>
+          <w:tab w:leader="none" w:pos="1440" w:val="left"/>
+        </w:tabs>
+        <w:suppressAutoHyphens w:val="true"/>
+        <w:spacing w:after="0" w:before="0" w:line="100" w:lineRule="atLeast"/>
+        <w:jc w:val="left"/>
+      </w:pPr>
+      <w:r>
+        <w:rPr>
+          <w:rFonts w:cs="Calibri" w:eastAsia="SimSun"/>
+          <w:b w:val="false"/>
+          <w:bCs w:val="false"/>
+          <w:color w:val="00000A"/>
+          <w:sz w:val="22"/>
+          <w:szCs w:val="22"/>
+          <w:lang w:bidi="ar-SA" w:eastAsia="en-US" w:val="en-US"/>
+        </w:rPr>
+      </w:r>
+    </w:p>
+    <w:p>
+      <w:pPr>
+        <w:pStyle w:val="style52"/>
+        <w:widowControl/>
+        <w:tabs>
+          <w:tab w:leader="none" w:pos="1440" w:val="left"/>
+        </w:tabs>
+        <w:suppressAutoHyphens w:val="true"/>
+        <w:spacing w:after="0" w:before="0" w:line="100" w:lineRule="atLeast"/>
+        <w:jc w:val="left"/>
+      </w:pPr>
+      <w:r>
+        <w:rPr>
+          <w:rFonts w:cs="Calibri" w:eastAsia="SimSun"/>
+          <w:b w:val="false"/>
+          <w:bCs w:val="false"/>
+          <w:color w:val="00000A"/>
+          <w:sz w:val="22"/>
+          <w:szCs w:val="22"/>
+          <w:lang w:bidi="ar-SA" w:eastAsia="en-US" w:val="en-US"/>
+        </w:rPr>
+        <w:t>Server:</w:t>
+      </w:r>
+    </w:p>
+    <w:p>
+      <w:pPr>
+        <w:pStyle w:val="style52"/>
+        <w:widowControl/>
+        <w:tabs>
+          <w:tab w:leader="none" w:pos="1440" w:val="left"/>
+        </w:tabs>
+        <w:suppressAutoHyphens w:val="true"/>
+        <w:spacing w:after="0" w:before="0" w:line="100" w:lineRule="atLeast"/>
+        <w:jc w:val="left"/>
+      </w:pPr>
+      <w:r>
+        <w:rPr>
+          <w:rFonts w:cs="Calibri" w:eastAsia="SimSun"/>
+          <w:b w:val="false"/>
+          <w:bCs w:val="false"/>
+          <w:color w:val="00000A"/>
+          <w:sz w:val="22"/>
+          <w:szCs w:val="22"/>
+          <w:lang w:bidi="ar-SA" w:eastAsia="en-US" w:val="en-US"/>
+        </w:rPr>
+        <w:t>Made applet width based on window size.</w:t>
+      </w:r>
+    </w:p>
+    <w:p>
+      <w:pPr>
+        <w:pStyle w:val="style52"/>
+        <w:widowControl/>
+        <w:tabs>
+          <w:tab w:leader="none" w:pos="1440" w:val="left"/>
+        </w:tabs>
+        <w:suppressAutoHyphens w:val="true"/>
+        <w:spacing w:after="0" w:before="0" w:line="100" w:lineRule="atLeast"/>
+        <w:jc w:val="left"/>
+      </w:pPr>
+      <w:r>
+        <w:rPr>
+          <w:rFonts w:cs="Calibri" w:eastAsia="SimSun"/>
+          <w:b w:val="false"/>
+          <w:bCs w:val="false"/>
+          <w:color w:val="00000A"/>
+          <w:sz w:val="22"/>
+          <w:szCs w:val="22"/>
+          <w:lang w:bidi="ar-SA" w:eastAsia="en-US" w:val="en-US"/>
+        </w:rPr>
+        <w:t>Added java-script to prevent scrolling the web-page while the applet is focused.</w:t>
+      </w:r>
+    </w:p>
+    <w:p>
+      <w:pPr>
+        <w:pStyle w:val="style52"/>
+        <w:widowControl/>
+        <w:tabs>
+          <w:tab w:leader="none" w:pos="1440" w:val="left"/>
+        </w:tabs>
+        <w:suppressAutoHyphens w:val="true"/>
+        <w:spacing w:after="0" w:before="0" w:line="100" w:lineRule="atLeast"/>
+        <w:jc w:val="left"/>
+      </w:pPr>
+      <w:r>
+        <w:rPr>
+          <w:rFonts w:cs="Calibri" w:eastAsia="SimSun"/>
+          <w:b w:val="false"/>
+          <w:bCs w:val="false"/>
+          <w:color w:val="00000A"/>
+          <w:sz w:val="22"/>
+          <w:szCs w:val="22"/>
+          <w:lang w:bidi="ar-SA" w:eastAsia="en-US" w:val="en-US"/>
+        </w:rPr>
+        <w:t>Added a replacement for the tomcat icon.</w:t>
+      </w:r>
+    </w:p>
+    <w:p>
+      <w:pPr>
+        <w:pStyle w:val="style52"/>
+        <w:widowControl/>
+        <w:tabs>
+          <w:tab w:leader="none" w:pos="1440" w:val="left"/>
+        </w:tabs>
+        <w:suppressAutoHyphens w:val="true"/>
+        <w:spacing w:after="0" w:before="0" w:line="100" w:lineRule="atLeast"/>
+        <w:jc w:val="left"/>
+      </w:pPr>
+      <w:r>
+        <w:rPr>
+          <w:rFonts w:cs="Calibri" w:eastAsia="SimSun"/>
+          <w:b w:val="false"/>
+          <w:bCs w:val="false"/>
+          <w:color w:val="00000A"/>
+          <w:sz w:val="22"/>
+          <w:szCs w:val="22"/>
+          <w:lang w:bidi="ar-SA" w:eastAsia="en-US" w:val="en-US"/>
+        </w:rPr>
+        <w:t>Fixed IP showing in address bar.</w:t>
+      </w:r>
+    </w:p>
+    <w:p>
+      <w:pPr>
+        <w:pStyle w:val="style52"/>
+        <w:widowControl/>
+        <w:tabs>
+          <w:tab w:leader="none" w:pos="1440" w:val="left"/>
+        </w:tabs>
+        <w:suppressAutoHyphens w:val="true"/>
+        <w:spacing w:after="0" w:before="0" w:line="100" w:lineRule="atLeast"/>
+        <w:jc w:val="left"/>
+      </w:pPr>
+      <w:r>
+        <w:rPr>
+          <w:rFonts w:cs="Calibri" w:eastAsia="SimSun"/>
+          <w:b w:val="false"/>
+          <w:bCs w:val="false"/>
+          <w:color w:val="00000A"/>
+          <w:sz w:val="22"/>
+          <w:szCs w:val="22"/>
+          <w:lang w:bidi="ar-SA" w:eastAsia="en-US" w:val="en-US"/>
+        </w:rPr>
+        <w:t>Changed default port on server to port 80.</w:t>
+      </w:r>
+    </w:p>
+    <w:p>
+      <w:pPr>
+        <w:pStyle w:val="style52"/>
+        <w:widowControl/>
+        <w:tabs>
+          <w:tab w:leader="none" w:pos="1440" w:val="left"/>
+        </w:tabs>
+        <w:suppressAutoHyphens w:val="true"/>
+        <w:spacing w:after="0" w:before="0" w:line="100" w:lineRule="atLeast"/>
+        <w:jc w:val="left"/>
+      </w:pPr>
+      <w:r>
+        <w:rPr>
+          <w:rFonts w:cs="Calibri" w:eastAsia="SimSun"/>
+          <w:b w:val="false"/>
+          <w:bCs w:val="false"/>
+          <w:color w:val="00000A"/>
+          <w:sz w:val="22"/>
+          <w:szCs w:val="22"/>
+          <w:lang w:bidi="ar-SA" w:eastAsia="en-US" w:val="en-US"/>
+        </w:rPr>
+      </w:r>
+    </w:p>
+    <w:p>
+      <w:pPr>
+        <w:pStyle w:val="style52"/>
+        <w:widowControl/>
+        <w:tabs>
+          <w:tab w:leader="none" w:pos="1440" w:val="left"/>
+        </w:tabs>
+        <w:suppressAutoHyphens w:val="true"/>
+        <w:spacing w:after="0" w:before="0" w:line="100" w:lineRule="atLeast"/>
+        <w:jc w:val="left"/>
+      </w:pPr>
+      <w:r>
+        <w:rPr>
+          <w:rFonts w:cs="Calibri" w:eastAsia="SimSun"/>
+          <w:b w:val="false"/>
+          <w:bCs w:val="false"/>
+          <w:color w:val="00000A"/>
+          <w:sz w:val="22"/>
+          <w:szCs w:val="22"/>
+          <w:lang w:bidi="ar-SA" w:eastAsia="en-US" w:val="en-US"/>
+        </w:rPr>
+        <w:t>Removed:</w:t>
+      </w:r>
+    </w:p>
+    <w:p>
+      <w:pPr>
+        <w:pStyle w:val="style52"/>
+        <w:widowControl/>
+        <w:tabs>
+          <w:tab w:leader="none" w:pos="1440" w:val="left"/>
+        </w:tabs>
+        <w:suppressAutoHyphens w:val="true"/>
+        <w:spacing w:after="0" w:before="0" w:line="100" w:lineRule="atLeast"/>
+        <w:jc w:val="left"/>
+      </w:pPr>
+      <w:r>
+        <w:rPr>
+          <w:rFonts w:cs="Calibri" w:eastAsia="SimSun"/>
+          <w:b w:val="false"/>
+          <w:bCs w:val="false"/>
+          <w:color w:val="00000A"/>
+          <w:sz w:val="22"/>
+          <w:szCs w:val="22"/>
+          <w:lang w:bidi="ar-SA" w:eastAsia="en-US" w:val="en-US"/>
+        </w:rPr>
+        <w:t>Selected node links always highlighted.</w:t>
+      </w:r>
+    </w:p>
+    <w:p>
+      <w:pPr>
+        <w:pStyle w:val="style52"/>
+        <w:widowControl/>
+        <w:tabs>
+          <w:tab w:leader="none" w:pos="1440" w:val="left"/>
+        </w:tabs>
+        <w:suppressAutoHyphens w:val="true"/>
+        <w:spacing w:after="0" w:before="0" w:line="100" w:lineRule="atLeast"/>
+        <w:jc w:val="left"/>
+      </w:pPr>
+      <w:r>
+        <w:rPr>
+          <w:rFonts w:cs="Calibri" w:eastAsia="SimSun"/>
+          <w:b w:val="false"/>
+          <w:bCs w:val="false"/>
+          <w:color w:val="00000A"/>
+          <w:sz w:val="22"/>
+          <w:szCs w:val="22"/>
+          <w:lang w:bidi="ar-SA" w:eastAsia="en-US" w:val="en-US"/>
+        </w:rPr>
+        <w:t>Tried curved links, PROBLEMS: Getting arrowheads and text positioned correctly</w:t>
+      </w:r>
+    </w:p>
+    <w:p>
+      <w:pPr>
+        <w:pStyle w:val="style52"/>
+        <w:widowControl/>
+        <w:tabs>
+          <w:tab w:leader="none" w:pos="1440" w:val="left"/>
+        </w:tabs>
+        <w:suppressAutoHyphens w:val="true"/>
+        <w:spacing w:after="0" w:before="0" w:line="100" w:lineRule="atLeast"/>
+        <w:jc w:val="left"/>
+      </w:pPr>
+      <w:r>
+        <w:rPr>
+          <w:rFonts w:cs="Calibri" w:eastAsia="SimSun"/>
+          <w:b w:val="false"/>
+          <w:bCs w:val="false"/>
+          <w:color w:val="00000A"/>
+          <w:sz w:val="22"/>
+          <w:szCs w:val="22"/>
+          <w:lang w:bidi="ar-SA" w:eastAsia="en-US" w:val="en-US"/>
+        </w:rPr>
+        <w:t>Made links more distinct, assigning them different color grays.</w:t>
+      </w:r>
+    </w:p>
+    <w:p>
+      <w:pPr>
+        <w:pStyle w:val="style52"/>
+        <w:widowControl/>
+        <w:tabs>
+          <w:tab w:leader="none" w:pos="1440" w:val="left"/>
+        </w:tabs>
+        <w:suppressAutoHyphens w:val="true"/>
+        <w:spacing w:after="0" w:before="0" w:line="100" w:lineRule="atLeast"/>
+        <w:jc w:val="left"/>
+      </w:pPr>
+      <w:r>
+        <w:rPr>
+          <w:rFonts w:cs="Calibri" w:eastAsia="SimSun"/>
+          <w:b w:val="false"/>
+          <w:bCs w:val="false"/>
+          <w:color w:val="00000A"/>
+          <w:sz w:val="22"/>
+          <w:szCs w:val="22"/>
+          <w:lang w:bidi="ar-SA" w:eastAsia="en-US" w:val="en-US"/>
+        </w:rPr>
+      </w:r>
+    </w:p>
+    <w:p>
+      <w:pPr>
+        <w:pStyle w:val="style0"/>
+        <w:jc w:val="center"/>
+      </w:pPr>
+      <w:r>
+        <w:rPr>
+          <w:b/>
+          <w:color w:val="365F91"/>
+          <w:sz w:val="32"/>
+          <w:szCs w:val="32"/>
+        </w:rPr>
         <w:t>(Between December 13, 2011 and May 3, 2012)</w:t>
       </w:r>
     </w:p>
     <w:p>
       <w:pPr>
-        <w:pStyle w:val="style44"/>
+        <w:pStyle w:val="style52"/>
         <w:numPr>
           <w:ilvl w:val="0"/>
           <w:numId w:val="8"/>
@@ -2412,7 +4678,7 @@
     </w:p>
     <w:p>
       <w:pPr>
-        <w:pStyle w:val="style44"/>
+        <w:pStyle w:val="style52"/>
         <w:numPr>
           <w:ilvl w:val="1"/>
           <w:numId w:val="8"/>
@@ -2447,7 +4713,7 @@
     </w:p>
     <w:p>
       <w:pPr>
-        <w:pStyle w:val="style44"/>
+        <w:pStyle w:val="style52"/>
         <w:numPr>
           <w:ilvl w:val="1"/>
           <w:numId w:val="8"/>
@@ -2476,7 +4742,7 @@
     </w:p>
     <w:p>
       <w:pPr>
-        <w:pStyle w:val="style44"/>
+        <w:pStyle w:val="style52"/>
         <w:numPr>
           <w:ilvl w:val="1"/>
           <w:numId w:val="8"/>
@@ -2492,7 +4758,7 @@
     </w:p>
     <w:p>
       <w:pPr>
-        <w:pStyle w:val="style44"/>
+        <w:pStyle w:val="style52"/>
         <w:numPr>
           <w:ilvl w:val="1"/>
           <w:numId w:val="8"/>
@@ -2508,7 +4774,7 @@
     </w:p>
     <w:p>
       <w:pPr>
-        <w:pStyle w:val="style44"/>
+        <w:pStyle w:val="style52"/>
         <w:numPr>
           <w:ilvl w:val="1"/>
           <w:numId w:val="8"/>
@@ -2524,7 +4790,7 @@
     </w:p>
     <w:p>
       <w:pPr>
-        <w:pStyle w:val="style44"/>
+        <w:pStyle w:val="style52"/>
         <w:numPr>
           <w:ilvl w:val="1"/>
           <w:numId w:val="8"/>
@@ -2540,7 +4806,7 @@
     </w:p>
     <w:p>
       <w:pPr>
-        <w:pStyle w:val="style44"/>
+        <w:pStyle w:val="style52"/>
         <w:numPr>
           <w:ilvl w:val="1"/>
           <w:numId w:val="8"/>
@@ -2556,7 +4822,7 @@
     </w:p>
     <w:p>
       <w:pPr>
-        <w:pStyle w:val="style44"/>
+        <w:pStyle w:val="style52"/>
         <w:numPr>
           <w:ilvl w:val="1"/>
           <w:numId w:val="8"/>
@@ -2572,7 +4838,7 @@
     </w:p>
     <w:p>
       <w:pPr>
-        <w:pStyle w:val="style44"/>
+        <w:pStyle w:val="style52"/>
         <w:numPr>
           <w:ilvl w:val="1"/>
           <w:numId w:val="8"/>
@@ -2588,7 +4854,7 @@
     </w:p>
     <w:p>
       <w:pPr>
-        <w:pStyle w:val="style45"/>
+        <w:pStyle w:val="style53"/>
         <w:numPr>
           <w:ilvl w:val="0"/>
           <w:numId w:val="8"/>
@@ -2606,7 +4872,7 @@
     </w:p>
     <w:p>
       <w:pPr>
-        <w:pStyle w:val="style44"/>
+        <w:pStyle w:val="style52"/>
         <w:numPr>
           <w:ilvl w:val="1"/>
           <w:numId w:val="8"/>
@@ -2622,7 +4888,7 @@
     </w:p>
     <w:p>
       <w:pPr>
-        <w:pStyle w:val="style44"/>
+        <w:pStyle w:val="style52"/>
         <w:numPr>
           <w:ilvl w:val="1"/>
           <w:numId w:val="8"/>
@@ -2638,7 +4904,7 @@
     </w:p>
     <w:p>
       <w:pPr>
-        <w:pStyle w:val="style45"/>
+        <w:pStyle w:val="style53"/>
         <w:numPr>
           <w:ilvl w:val="1"/>
           <w:numId w:val="8"/>
@@ -2656,7 +4922,7 @@
     </w:p>
     <w:p>
       <w:pPr>
-        <w:pStyle w:val="style45"/>
+        <w:pStyle w:val="style53"/>
         <w:numPr>
           <w:ilvl w:val="1"/>
           <w:numId w:val="8"/>
@@ -2674,7 +4940,7 @@
     </w:p>
     <w:p>
       <w:pPr>
-        <w:pStyle w:val="style45"/>
+        <w:pStyle w:val="style53"/>
         <w:numPr>
           <w:ilvl w:val="1"/>
           <w:numId w:val="8"/>
@@ -2692,7 +4958,7 @@
     </w:p>
     <w:p>
       <w:pPr>
-        <w:pStyle w:val="style45"/>
+        <w:pStyle w:val="style53"/>
         <w:numPr>
           <w:ilvl w:val="1"/>
           <w:numId w:val="8"/>
@@ -2710,7 +4976,7 @@
     </w:p>
     <w:p>
       <w:pPr>
-        <w:pStyle w:val="style45"/>
+        <w:pStyle w:val="style53"/>
         <w:numPr>
           <w:ilvl w:val="1"/>
           <w:numId w:val="8"/>
@@ -2728,7 +4994,7 @@
     </w:p>
     <w:p>
       <w:pPr>
-        <w:pStyle w:val="style45"/>
+        <w:pStyle w:val="style53"/>
         <w:numPr>
           <w:ilvl w:val="1"/>
           <w:numId w:val="8"/>
@@ -2746,7 +5012,7 @@
     </w:p>
     <w:p>
       <w:pPr>
-        <w:pStyle w:val="style44"/>
+        <w:pStyle w:val="style52"/>
         <w:numPr>
           <w:ilvl w:val="1"/>
           <w:numId w:val="8"/>
@@ -2762,7 +5028,7 @@
     </w:p>
     <w:p>
       <w:pPr>
-        <w:pStyle w:val="style44"/>
+        <w:pStyle w:val="style52"/>
         <w:numPr>
           <w:ilvl w:val="1"/>
           <w:numId w:val="8"/>
@@ -2784,7 +5050,7 @@
     </w:p>
     <w:p>
       <w:pPr>
-        <w:pStyle w:val="style44"/>
+        <w:pStyle w:val="style52"/>
         <w:numPr>
           <w:ilvl w:val="0"/>
           <w:numId w:val="8"/>
@@ -2800,7 +5066,7 @@
     </w:p>
     <w:p>
       <w:pPr>
-        <w:pStyle w:val="style44"/>
+        <w:pStyle w:val="style52"/>
         <w:numPr>
           <w:ilvl w:val="1"/>
           <w:numId w:val="8"/>
@@ -2816,7 +5082,7 @@
     </w:p>
     <w:p>
       <w:pPr>
-        <w:pStyle w:val="style44"/>
+        <w:pStyle w:val="style52"/>
         <w:numPr>
           <w:ilvl w:val="1"/>
           <w:numId w:val="8"/>
@@ -2832,7 +5098,7 @@
     </w:p>
     <w:p>
       <w:pPr>
-        <w:pStyle w:val="style44"/>
+        <w:pStyle w:val="style52"/>
         <w:numPr>
           <w:ilvl w:val="0"/>
           <w:numId w:val="8"/>
@@ -2848,7 +5114,7 @@
     </w:p>
     <w:p>
       <w:pPr>
-        <w:pStyle w:val="style45"/>
+        <w:pStyle w:val="style53"/>
         <w:numPr>
           <w:ilvl w:val="1"/>
           <w:numId w:val="8"/>
@@ -2866,7 +5132,7 @@
     </w:p>
     <w:p>
       <w:pPr>
-        <w:pStyle w:val="style45"/>
+        <w:pStyle w:val="style53"/>
         <w:numPr>
           <w:ilvl w:val="1"/>
           <w:numId w:val="8"/>
@@ -2884,7 +5150,7 @@
     </w:p>
     <w:p>
       <w:pPr>
-        <w:pStyle w:val="style45"/>
+        <w:pStyle w:val="style53"/>
         <w:numPr>
           <w:ilvl w:val="0"/>
           <w:numId w:val="8"/>
@@ -2902,7 +5168,7 @@
     </w:p>
     <w:p>
       <w:pPr>
-        <w:pStyle w:val="style44"/>
+        <w:pStyle w:val="style52"/>
         <w:numPr>
           <w:ilvl w:val="1"/>
           <w:numId w:val="8"/>
@@ -2918,7 +5184,7 @@
     </w:p>
     <w:p>
       <w:pPr>
-        <w:pStyle w:val="style45"/>
+        <w:pStyle w:val="style53"/>
         <w:numPr>
           <w:ilvl w:val="1"/>
           <w:numId w:val="8"/>
@@ -2936,7 +5202,7 @@
     </w:p>
     <w:p>
       <w:pPr>
-        <w:pStyle w:val="style44"/>
+        <w:pStyle w:val="style52"/>
         <w:numPr>
           <w:ilvl w:val="1"/>
           <w:numId w:val="8"/>
@@ -2952,7 +5218,7 @@
     </w:p>
     <w:p>
       <w:pPr>
-        <w:pStyle w:val="style45"/>
+        <w:pStyle w:val="style53"/>
         <w:numPr>
           <w:ilvl w:val="0"/>
           <w:numId w:val="8"/>
@@ -2970,7 +5236,7 @@
     </w:p>
     <w:p>
       <w:pPr>
-        <w:pStyle w:val="style45"/>
+        <w:pStyle w:val="style53"/>
         <w:numPr>
           <w:ilvl w:val="1"/>
           <w:numId w:val="8"/>
@@ -2988,7 +5254,7 @@
     </w:p>
     <w:p>
       <w:pPr>
-        <w:pStyle w:val="style45"/>
+        <w:pStyle w:val="style53"/>
         <w:numPr>
           <w:ilvl w:val="1"/>
           <w:numId w:val="8"/>
@@ -3006,7 +5272,7 @@
     </w:p>
     <w:p>
       <w:pPr>
-        <w:pStyle w:val="style45"/>
+        <w:pStyle w:val="style53"/>
         <w:numPr>
           <w:ilvl w:val="1"/>
           <w:numId w:val="8"/>
@@ -3024,7 +5290,7 @@
     </w:p>
     <w:p>
       <w:pPr>
-        <w:pStyle w:val="style45"/>
+        <w:pStyle w:val="style53"/>
         <w:numPr>
           <w:ilvl w:val="1"/>
           <w:numId w:val="8"/>
@@ -3042,7 +5308,7 @@
     </w:p>
     <w:p>
       <w:pPr>
-        <w:pStyle w:val="style45"/>
+        <w:pStyle w:val="style53"/>
         <w:numPr>
           <w:ilvl w:val="1"/>
           <w:numId w:val="8"/>
@@ -3079,6 +5345,32 @@
       <w:r>
         <w:rPr/>
       </w:r>
+    </w:p>
+    <w:p>
+      <w:pPr>
+        <w:pStyle w:val="style0"/>
+        <w:widowControl/>
+        <w:tabs>
+          <w:tab w:leader="none" w:pos="720" w:val="left"/>
+        </w:tabs>
+        <w:suppressAutoHyphens w:val="true"/>
+        <w:spacing w:after="200" w:before="0" w:line="276" w:lineRule="auto"/>
+      </w:pPr>
+      <w:r>
+        <w:rPr/>
+      </w:r>
+    </w:p>
+    <w:p>
+      <w:pPr>
+        <w:sectPr>
+          <w:type w:val="continuous"/>
+          <w:pgSz w:h="15840" w:w="12240"/>
+          <w:pgMar w:bottom="1440" w:footer="720" w:gutter="0" w:header="0" w:left="1440" w:right="1440" w:top="1440"/>
+          <w:formProt w:val="false"/>
+          <w:textDirection w:val="lrTb"/>
+          <w:docGrid w:charSpace="16384" w:linePitch="360" w:type="default"/>
+        </w:sectPr>
+      </w:pPr>
     </w:p>
     <w:sectPr>
       <w:type w:val="continuous"/>
@@ -3087,7 +5379,7 @@
       <w:pgNumType w:fmt="decimal"/>
       <w:formProt w:val="false"/>
       <w:textDirection w:val="lrTb"/>
-      <w:docGrid w:charSpace="8192" w:linePitch="360" w:type="default"/>
+      <w:docGrid w:charSpace="16384" w:linePitch="360" w:type="default"/>
     </w:sectPr>
   </w:body>
 </w:document>
@@ -3097,7 +5389,7 @@
 <w:ftr xmlns:o="urn:schemas-microsoft-com:office:office" xmlns:r="http://schemas.openxmlformats.org/officeDocument/2006/relationships" xmlns:v="urn:schemas-microsoft-com:vml" xmlns:w="http://schemas.openxmlformats.org/wordprocessingml/2006/main" xmlns:w10="urn:schemas-microsoft-com:office:word" xmlns:wp="http://schemas.openxmlformats.org/drawingml/2006/wordprocessingDrawing">
   <w:p>
     <w:pPr>
-      <w:pStyle w:val="style43"/>
+      <w:pStyle w:val="style51"/>
       <w:jc w:val="right"/>
     </w:pPr>
     <w:r>
@@ -3107,7 +5399,7 @@
   </w:p>
   <w:p>
     <w:pPr>
-      <w:pStyle w:val="style42"/>
+      <w:pStyle w:val="style50"/>
     </w:pPr>
     <w:r>
       <w:rPr/>
@@ -3120,7 +5412,7 @@
       <w:fldChar w:fldCharType="separate"/>
     </w:r>
     <w:r>
-      <w:t>3</w:t>
+      <w:t>12</w:t>
     </w:r>
     <w:r>
       <w:fldChar w:fldCharType="end"/>
@@ -3128,7 +5420,7 @@
   </w:p>
   <w:p>
     <w:pPr>
-      <w:pStyle w:val="style43"/>
+      <w:pStyle w:val="style51"/>
     </w:pPr>
     <w:r>
       <w:rPr/>
@@ -4093,7 +6385,7 @@
   <w:style w:styleId="style1" w:type="paragraph">
     <w:name w:val="Heading 1"/>
     <w:basedOn w:val="style0"/>
-    <w:next w:val="style33"/>
+    <w:next w:val="style41"/>
     <w:pPr>
       <w:keepNext/>
       <w:keepLines/>
@@ -4116,7 +6408,7 @@
   <w:style w:styleId="style2" w:type="paragraph">
     <w:name w:val="Heading 2"/>
     <w:basedOn w:val="style0"/>
-    <w:next w:val="style33"/>
+    <w:next w:val="style41"/>
     <w:pPr>
       <w:keepNext/>
       <w:keepLines/>
@@ -4265,14 +6557,70 @@
     </w:rPr>
   </w:style>
   <w:style w:styleId="style31" w:type="character">
+    <w:name w:val="ListLabel 9"/>
+    <w:next w:val="style31"/>
+    <w:rPr>
+      <w:rFonts w:cs="Symbol"/>
+    </w:rPr>
+  </w:style>
+  <w:style w:styleId="style32" w:type="character">
+    <w:name w:val="ListLabel 10"/>
+    <w:next w:val="style32"/>
+    <w:rPr>
+      <w:rFonts w:cs="Courier New"/>
+    </w:rPr>
+  </w:style>
+  <w:style w:styleId="style33" w:type="character">
+    <w:name w:val="ListLabel 11"/>
+    <w:next w:val="style33"/>
+    <w:rPr>
+      <w:rFonts w:cs="Wingdings"/>
+    </w:rPr>
+  </w:style>
+  <w:style w:styleId="style34" w:type="character">
+    <w:name w:val="ListLabel 12"/>
+    <w:next w:val="style34"/>
+    <w:rPr>
+      <w:rFonts w:cs="OpenSymbol"/>
+    </w:rPr>
+  </w:style>
+  <w:style w:styleId="style35" w:type="character">
+    <w:name w:val="ListLabel 13"/>
+    <w:next w:val="style35"/>
+    <w:rPr>
+      <w:rFonts w:cs="Symbol"/>
+    </w:rPr>
+  </w:style>
+  <w:style w:styleId="style36" w:type="character">
+    <w:name w:val="ListLabel 14"/>
+    <w:next w:val="style36"/>
+    <w:rPr>
+      <w:rFonts w:cs="Courier New"/>
+    </w:rPr>
+  </w:style>
+  <w:style w:styleId="style37" w:type="character">
+    <w:name w:val="ListLabel 15"/>
+    <w:next w:val="style37"/>
+    <w:rPr>
+      <w:rFonts w:cs="Wingdings"/>
+    </w:rPr>
+  </w:style>
+  <w:style w:styleId="style38" w:type="character">
+    <w:name w:val="ListLabel 16"/>
+    <w:next w:val="style38"/>
+    <w:rPr>
+      <w:rFonts w:cs="OpenSymbol"/>
+    </w:rPr>
+  </w:style>
+  <w:style w:styleId="style39" w:type="character">
     <w:name w:val="Index Link"/>
-    <w:next w:val="style31"/>
+    <w:next w:val="style39"/>
     <w:rPr/>
   </w:style>
-  <w:style w:styleId="style32" w:type="paragraph">
+  <w:style w:styleId="style40" w:type="paragraph">
     <w:name w:val="Heading"/>
     <w:basedOn w:val="style0"/>
-    <w:next w:val="style33"/>
+    <w:next w:val="style41"/>
     <w:pPr>
       <w:keepNext/>
       <w:spacing w:after="120" w:before="240"/>
@@ -4283,28 +6631,28 @@
       <w:szCs w:val="28"/>
     </w:rPr>
   </w:style>
-  <w:style w:styleId="style33" w:type="paragraph">
+  <w:style w:styleId="style41" w:type="paragraph">
     <w:name w:val="Text body"/>
     <w:basedOn w:val="style0"/>
-    <w:next w:val="style33"/>
+    <w:next w:val="style41"/>
     <w:pPr>
       <w:spacing w:after="120" w:before="0"/>
     </w:pPr>
     <w:rPr/>
   </w:style>
-  <w:style w:styleId="style34" w:type="paragraph">
+  <w:style w:styleId="style42" w:type="paragraph">
     <w:name w:val="List"/>
-    <w:basedOn w:val="style33"/>
-    <w:next w:val="style34"/>
+    <w:basedOn w:val="style41"/>
+    <w:next w:val="style42"/>
     <w:pPr/>
     <w:rPr>
       <w:rFonts w:cs="Mangal"/>
     </w:rPr>
   </w:style>
-  <w:style w:styleId="style35" w:type="paragraph">
+  <w:style w:styleId="style43" w:type="paragraph">
     <w:name w:val="Caption"/>
     <w:basedOn w:val="style0"/>
-    <w:next w:val="style35"/>
+    <w:next w:val="style43"/>
     <w:pPr>
       <w:suppressLineNumbers/>
       <w:spacing w:after="120" w:before="120"/>
@@ -4317,10 +6665,10 @@
       <w:szCs w:val="24"/>
     </w:rPr>
   </w:style>
-  <w:style w:styleId="style36" w:type="paragraph">
+  <w:style w:styleId="style44" w:type="paragraph">
     <w:name w:val="Index"/>
     <w:basedOn w:val="style0"/>
-    <w:next w:val="style36"/>
+    <w:next w:val="style44"/>
     <w:pPr>
       <w:suppressLineNumbers/>
     </w:pPr>
@@ -4328,10 +6676,10 @@
       <w:rFonts w:cs="Mangal"/>
     </w:rPr>
   </w:style>
-  <w:style w:styleId="style37" w:type="paragraph">
+  <w:style w:styleId="style45" w:type="paragraph">
     <w:name w:val="Balloon Text"/>
     <w:basedOn w:val="style0"/>
-    <w:next w:val="style37"/>
+    <w:next w:val="style45"/>
     <w:pPr>
       <w:spacing w:after="0" w:before="0" w:line="100" w:lineRule="atLeast"/>
     </w:pPr>
@@ -4341,10 +6689,10 @@
       <w:szCs w:val="16"/>
     </w:rPr>
   </w:style>
-  <w:style w:styleId="style38" w:type="paragraph">
+  <w:style w:styleId="style46" w:type="paragraph">
     <w:name w:val="Contents Heading"/>
     <w:basedOn w:val="style1"/>
-    <w:next w:val="style38"/>
+    <w:next w:val="style46"/>
     <w:pPr>
       <w:suppressLineNumbers/>
       <w:ind w:hanging="0" w:left="0" w:right="0"/>
@@ -4357,23 +6705,23 @@
       <w:szCs w:val="32"/>
     </w:rPr>
   </w:style>
-  <w:style w:styleId="style39" w:type="paragraph">
+  <w:style w:styleId="style47" w:type="paragraph">
     <w:name w:val="Contents 2"/>
     <w:basedOn w:val="style0"/>
-    <w:next w:val="style39"/>
+    <w:next w:val="style47"/>
     <w:pPr>
       <w:tabs>
-        <w:tab w:leader="dot" w:pos="10129" w:val="right"/>
+        <w:tab w:leader="dot" w:pos="10569" w:val="right"/>
       </w:tabs>
       <w:spacing w:after="100" w:before="0"/>
       <w:ind w:hanging="0" w:left="220" w:right="0"/>
     </w:pPr>
     <w:rPr/>
   </w:style>
-  <w:style w:styleId="style40" w:type="paragraph">
+  <w:style w:styleId="style48" w:type="paragraph">
     <w:name w:val="Contents 1"/>
     <w:basedOn w:val="style0"/>
-    <w:next w:val="style40"/>
+    <w:next w:val="style48"/>
     <w:pPr>
       <w:tabs>
         <w:tab w:leader="dot" w:pos="9972" w:val="right"/>
@@ -4383,23 +6731,23 @@
     </w:pPr>
     <w:rPr/>
   </w:style>
-  <w:style w:styleId="style41" w:type="paragraph">
+  <w:style w:styleId="style49" w:type="paragraph">
     <w:name w:val="Contents 3"/>
     <w:basedOn w:val="style0"/>
-    <w:next w:val="style41"/>
+    <w:next w:val="style49"/>
     <w:pPr>
       <w:tabs>
-        <w:tab w:leader="dot" w:pos="10286" w:val="right"/>
+        <w:tab w:leader="dot" w:pos="11166" w:val="right"/>
       </w:tabs>
       <w:spacing w:after="100" w:before="0"/>
       <w:ind w:hanging="0" w:left="440" w:right="0"/>
     </w:pPr>
     <w:rPr/>
   </w:style>
-  <w:style w:styleId="style42" w:type="paragraph">
+  <w:style w:styleId="style50" w:type="paragraph">
     <w:name w:val="Header"/>
     <w:basedOn w:val="style0"/>
-    <w:next w:val="style42"/>
+    <w:next w:val="style50"/>
     <w:pPr>
       <w:suppressLineNumbers/>
       <w:tabs>
@@ -4410,10 +6758,10 @@
     </w:pPr>
     <w:rPr/>
   </w:style>
-  <w:style w:styleId="style43" w:type="paragraph">
+  <w:style w:styleId="style51" w:type="paragraph">
     <w:name w:val="Footer"/>
     <w:basedOn w:val="style0"/>
-    <w:next w:val="style43"/>
+    <w:next w:val="style51"/>
     <w:pPr>
       <w:suppressLineNumbers/>
       <w:tabs>
@@ -4424,19 +6772,19 @@
     </w:pPr>
     <w:rPr/>
   </w:style>
-  <w:style w:styleId="style44" w:type="paragraph">
+  <w:style w:styleId="style52" w:type="paragraph">
     <w:name w:val="List Paragraph"/>
     <w:basedOn w:val="style0"/>
-    <w:next w:val="style44"/>
+    <w:next w:val="style52"/>
     <w:pPr>
       <w:ind w:hanging="0" w:left="720" w:right="0"/>
     </w:pPr>
     <w:rPr/>
   </w:style>
-  <w:style w:styleId="style45" w:type="paragraph">
+  <w:style w:styleId="style53" w:type="paragraph">
     <w:name w:val="Normal (Web)"/>
     <w:basedOn w:val="style0"/>
-    <w:next w:val="style45"/>
+    <w:next w:val="style53"/>
     <w:pPr>
       <w:spacing w:after="28" w:before="28" w:line="100" w:lineRule="atLeast"/>
     </w:pPr>
@@ -4446,10 +6794,10 @@
       <w:szCs w:val="24"/>
     </w:rPr>
   </w:style>
-  <w:style w:styleId="style46" w:type="paragraph">
+  <w:style w:styleId="style54" w:type="paragraph">
     <w:name w:val="Frame contents"/>
-    <w:basedOn w:val="style33"/>
-    <w:next w:val="style46"/>
+    <w:basedOn w:val="style41"/>
+    <w:next w:val="style54"/>
     <w:pPr/>
     <w:rPr/>
   </w:style>

</xml_diff>